<commit_message>
update report creating presentation
</commit_message>
<xml_diff>
--- a/Deep Learning - Final Project.docx
+++ b/Deep Learning - Final Project.docx
@@ -154,7 +154,6 @@
           <w:bCs/>
           <w:sz w:val="28"/>
           <w:szCs w:val="28"/>
-          <w:lang w:val="en-US"/>
         </w:rPr>
       </w:pPr>
       <w:r>
@@ -164,7 +163,6 @@
           <w:bCs/>
           <w:sz w:val="28"/>
           <w:szCs w:val="28"/>
-          <w:lang w:val="en-US"/>
         </w:rPr>
         <w:t>NAS-Based Image Denoising</w:t>
       </w:r>
@@ -363,7 +361,6 @@
               <w:noProof/>
               <w:sz w:val="22"/>
               <w:szCs w:val="22"/>
-              <w:lang w:val="en-US"/>
             </w:rPr>
           </w:pPr>
           <w:r>
@@ -399,7 +396,6 @@
                 <w:noProof/>
                 <w:sz w:val="22"/>
                 <w:szCs w:val="22"/>
-                <w:lang w:val="en-US"/>
               </w:rPr>
               <w:tab/>
             </w:r>
@@ -469,7 +465,6 @@
               <w:noProof/>
               <w:sz w:val="22"/>
               <w:szCs w:val="22"/>
-              <w:lang w:val="en-US"/>
             </w:rPr>
           </w:pPr>
           <w:hyperlink w:anchor="_Toc82601279" w:history="1">
@@ -486,7 +481,6 @@
                 <w:noProof/>
                 <w:sz w:val="22"/>
                 <w:szCs w:val="22"/>
-                <w:lang w:val="en-US"/>
               </w:rPr>
               <w:tab/>
             </w:r>
@@ -556,7 +550,6 @@
               <w:noProof/>
               <w:sz w:val="22"/>
               <w:szCs w:val="22"/>
-              <w:lang w:val="en-US"/>
             </w:rPr>
           </w:pPr>
           <w:hyperlink w:anchor="_Toc82601280" w:history="1">
@@ -573,7 +566,6 @@
                 <w:noProof/>
                 <w:sz w:val="22"/>
                 <w:szCs w:val="22"/>
-                <w:lang w:val="en-US"/>
               </w:rPr>
               <w:tab/>
             </w:r>
@@ -643,7 +635,6 @@
               <w:noProof/>
               <w:sz w:val="22"/>
               <w:szCs w:val="22"/>
-              <w:lang w:val="en-US"/>
             </w:rPr>
           </w:pPr>
           <w:hyperlink w:anchor="_Toc82601281" w:history="1">
@@ -651,7 +642,6 @@
               <w:rPr>
                 <w:rStyle w:val="Hyperlink"/>
                 <w:noProof/>
-                <w:lang w:val="en-US"/>
               </w:rPr>
               <w:t>3.1</w:t>
             </w:r>
@@ -661,7 +651,6 @@
                 <w:noProof/>
                 <w:sz w:val="22"/>
                 <w:szCs w:val="22"/>
-                <w:lang w:val="en-US"/>
               </w:rPr>
               <w:tab/>
             </w:r>
@@ -669,7 +658,6 @@
               <w:rPr>
                 <w:rStyle w:val="Hyperlink"/>
                 <w:noProof/>
-                <w:lang w:val="en-US"/>
               </w:rPr>
               <w:t>Image denoising</w:t>
             </w:r>
@@ -732,7 +720,6 @@
               <w:noProof/>
               <w:sz w:val="22"/>
               <w:szCs w:val="22"/>
-              <w:lang w:val="en-US"/>
             </w:rPr>
           </w:pPr>
           <w:hyperlink w:anchor="_Toc82601282" w:history="1">
@@ -740,7 +727,6 @@
               <w:rPr>
                 <w:rStyle w:val="Hyperlink"/>
                 <w:noProof/>
-                <w:lang w:val="en-US"/>
               </w:rPr>
               <w:t>3.2</w:t>
             </w:r>
@@ -750,7 +736,6 @@
                 <w:noProof/>
                 <w:sz w:val="22"/>
                 <w:szCs w:val="22"/>
-                <w:lang w:val="en-US"/>
               </w:rPr>
               <w:tab/>
             </w:r>
@@ -758,9 +743,22 @@
               <w:rPr>
                 <w:rStyle w:val="Hyperlink"/>
                 <w:noProof/>
-                <w:lang w:val="en-US"/>
               </w:rPr>
-              <w:t>Neural Architecture Search (NAS)</w:t>
+              <w:t>Neural Archit</w:t>
+            </w:r>
+            <w:r>
+              <w:rPr>
+                <w:rStyle w:val="Hyperlink"/>
+                <w:noProof/>
+              </w:rPr>
+              <w:t>e</w:t>
+            </w:r>
+            <w:r>
+              <w:rPr>
+                <w:rStyle w:val="Hyperlink"/>
+                <w:noProof/>
+              </w:rPr>
+              <w:t>cture Search (NAS)</w:t>
             </w:r>
             <w:r>
               <w:rPr>
@@ -821,7 +819,6 @@
               <w:noProof/>
               <w:sz w:val="22"/>
               <w:szCs w:val="22"/>
-              <w:lang w:val="en-US"/>
             </w:rPr>
           </w:pPr>
           <w:hyperlink w:anchor="_Toc82601283" w:history="1">
@@ -829,7 +826,6 @@
               <w:rPr>
                 <w:rStyle w:val="Hyperlink"/>
                 <w:noProof/>
-                <w:lang w:val="en-US"/>
               </w:rPr>
               <w:t>3.3</w:t>
             </w:r>
@@ -839,7 +835,6 @@
                 <w:noProof/>
                 <w:sz w:val="22"/>
                 <w:szCs w:val="22"/>
-                <w:lang w:val="en-US"/>
               </w:rPr>
               <w:tab/>
             </w:r>
@@ -847,7 +842,6 @@
               <w:rPr>
                 <w:rStyle w:val="Hyperlink"/>
                 <w:noProof/>
-                <w:lang w:val="en-US"/>
               </w:rPr>
               <w:t>NAS Image Denoising</w:t>
             </w:r>
@@ -910,7 +904,6 @@
               <w:noProof/>
               <w:sz w:val="22"/>
               <w:szCs w:val="22"/>
-              <w:lang w:val="en-US"/>
             </w:rPr>
           </w:pPr>
           <w:hyperlink w:anchor="_Toc82601284" w:history="1">
@@ -927,7 +920,6 @@
                 <w:noProof/>
                 <w:sz w:val="22"/>
                 <w:szCs w:val="22"/>
-                <w:lang w:val="en-US"/>
               </w:rPr>
               <w:tab/>
             </w:r>
@@ -935,7 +927,6 @@
               <w:rPr>
                 <w:rStyle w:val="Hyperlink"/>
                 <w:noProof/>
-                <w:lang w:val="en-US"/>
               </w:rPr>
               <w:t>Method</w:t>
             </w:r>
@@ -998,7 +989,6 @@
               <w:noProof/>
               <w:sz w:val="22"/>
               <w:szCs w:val="22"/>
-              <w:lang w:val="en-US"/>
             </w:rPr>
           </w:pPr>
           <w:hyperlink w:anchor="_Toc82601285" w:history="1">
@@ -1015,7 +1005,6 @@
                 <w:noProof/>
                 <w:sz w:val="22"/>
                 <w:szCs w:val="22"/>
-                <w:lang w:val="en-US"/>
               </w:rPr>
               <w:tab/>
             </w:r>
@@ -1023,7 +1012,6 @@
               <w:rPr>
                 <w:rStyle w:val="Hyperlink"/>
                 <w:noProof/>
-                <w:lang w:val="en-US"/>
               </w:rPr>
               <w:t>Results</w:t>
             </w:r>
@@ -1086,7 +1074,6 @@
               <w:noProof/>
               <w:sz w:val="22"/>
               <w:szCs w:val="22"/>
-              <w:lang w:val="en-US"/>
             </w:rPr>
           </w:pPr>
           <w:hyperlink w:anchor="_Toc82601286" w:history="1">
@@ -1103,7 +1090,6 @@
                 <w:noProof/>
                 <w:sz w:val="22"/>
                 <w:szCs w:val="22"/>
-                <w:lang w:val="en-US"/>
               </w:rPr>
               <w:tab/>
             </w:r>
@@ -1173,7 +1159,6 @@
               <w:noProof/>
               <w:sz w:val="22"/>
               <w:szCs w:val="22"/>
-              <w:lang w:val="en-US"/>
             </w:rPr>
           </w:pPr>
           <w:hyperlink w:anchor="_Toc82601287" w:history="1">
@@ -1243,7 +1228,6 @@
               <w:noProof/>
               <w:sz w:val="22"/>
               <w:szCs w:val="22"/>
-              <w:lang w:val="en-US"/>
             </w:rPr>
           </w:pPr>
           <w:hyperlink w:anchor="_Toc82601288" w:history="1">
@@ -1251,7 +1235,6 @@
               <w:rPr>
                 <w:rStyle w:val="Hyperlink"/>
                 <w:noProof/>
-                <w:lang w:val="en-US"/>
               </w:rPr>
               <w:t>Appendix A – Code Implementation</w:t>
             </w:r>
@@ -1371,7 +1354,6 @@
         <w:rPr>
           <w:rFonts w:ascii="David" w:hAnsi="David" w:cs="David"/>
           <w:rtl/>
-          <w:lang w:val="en-US"/>
         </w:rPr>
       </w:pPr>
       <w:r>
@@ -1383,7 +1365,6 @@
       <w:r>
         <w:rPr>
           <w:rFonts w:ascii="David" w:hAnsi="David" w:cs="David"/>
-          <w:lang w:val="en-US"/>
         </w:rPr>
         <w:t xml:space="preserve">in </w:t>
       </w:r>
@@ -1408,7 +1389,6 @@
       <w:r>
         <w:rPr>
           <w:rFonts w:ascii="David" w:hAnsi="David" w:cs="David"/>
-          <w:lang w:val="en-US"/>
         </w:rPr>
         <w:t>N</w:t>
       </w:r>
@@ -1421,7 +1401,6 @@
       <w:r>
         <w:rPr>
           <w:rFonts w:ascii="David" w:hAnsi="David" w:cs="David"/>
-          <w:lang w:val="en-US"/>
         </w:rPr>
         <w:t>A</w:t>
       </w:r>
@@ -1434,7 +1413,6 @@
       <w:r>
         <w:rPr>
           <w:rFonts w:ascii="David" w:hAnsi="David" w:cs="David"/>
-          <w:lang w:val="en-US"/>
         </w:rPr>
         <w:t>S</w:t>
       </w:r>
@@ -1465,7 +1443,6 @@
       <w:r>
         <w:rPr>
           <w:rFonts w:ascii="David" w:hAnsi="David" w:cs="David"/>
-          <w:lang w:val="en-US"/>
         </w:rPr>
         <w:t xml:space="preserve"> to perform</w:t>
       </w:r>
@@ -1484,7 +1461,6 @@
       <w:r>
         <w:rPr>
           <w:rFonts w:ascii="David" w:hAnsi="David" w:cs="David"/>
-          <w:lang w:val="en-US"/>
         </w:rPr>
         <w:t xml:space="preserve">a </w:t>
       </w:r>
@@ -1509,7 +1485,6 @@
       <w:r>
         <w:rPr>
           <w:rFonts w:ascii="David" w:hAnsi="David" w:cs="David"/>
-          <w:lang w:val="en-US"/>
         </w:rPr>
         <w:t xml:space="preserve">a </w:t>
       </w:r>
@@ -1540,7 +1515,6 @@
       <w:r>
         <w:rPr>
           <w:rFonts w:ascii="David" w:hAnsi="David" w:cs="David"/>
-          <w:lang w:val="en-US"/>
         </w:rPr>
         <w:t xml:space="preserve">s </w:t>
       </w:r>
@@ -1589,7 +1563,6 @@
       <w:r>
         <w:rPr>
           <w:rFonts w:ascii="David" w:hAnsi="David" w:cs="David"/>
-          <w:lang w:val="en-US"/>
         </w:rPr>
         <w:t xml:space="preserve">a </w:t>
       </w:r>
@@ -1680,7 +1653,6 @@
       <w:r>
         <w:rPr>
           <w:rFonts w:ascii="David" w:hAnsi="David" w:cs="David"/>
-          <w:lang w:val="en-US"/>
         </w:rPr>
         <w:t xml:space="preserve"> and fast inference time on a CPU,</w:t>
       </w:r>
@@ -1699,7 +1671,6 @@
       <w:r>
         <w:rPr>
           <w:rFonts w:ascii="David" w:hAnsi="David" w:cs="David"/>
-          <w:lang w:val="en-US"/>
         </w:rPr>
         <w:t>PSNR.</w:t>
       </w:r>
@@ -1753,7 +1724,6 @@
         <w:jc w:val="both"/>
         <w:rPr>
           <w:rFonts w:ascii="David" w:hAnsi="David" w:cs="David"/>
-          <w:lang w:val="en-US"/>
         </w:rPr>
       </w:pPr>
       <w:r>
@@ -1765,7 +1735,6 @@
       <w:r>
         <w:rPr>
           <w:rFonts w:ascii="David" w:hAnsi="David" w:cs="David"/>
-          <w:lang w:val="en-US"/>
         </w:rPr>
         <w:t>(</w:t>
       </w:r>
@@ -1777,6 +1746,7 @@
           <w:id w:val="-1083989882"/>
           <w:citation/>
         </w:sdtPr>
+        <w:sdtEndPr/>
         <w:sdtContent>
           <w:r>
             <w:rPr>
@@ -1787,7 +1757,6 @@
           <w:r>
             <w:rPr>
               <w:rFonts w:ascii="David" w:hAnsi="David" w:cs="David"/>
-              <w:lang w:val="en-US"/>
             </w:rPr>
             <w:instrText xml:space="preserve"> CITATION Rin19 \l 1033 </w:instrText>
           </w:r>
@@ -1801,7 +1770,6 @@
             <w:rPr>
               <w:rFonts w:ascii="David" w:hAnsi="David" w:cs="David"/>
               <w:noProof/>
-              <w:lang w:val="en-US"/>
             </w:rPr>
             <w:t xml:space="preserve"> </w:t>
           </w:r>
@@ -1809,7 +1777,6 @@
             <w:rPr>
               <w:rFonts w:ascii="David" w:hAnsi="David" w:cs="David"/>
               <w:noProof/>
-              <w:lang w:val="en-US"/>
             </w:rPr>
             <w:t>[1]</w:t>
           </w:r>
@@ -1835,6 +1802,7 @@
           <w:id w:val="601624141"/>
           <w:citation/>
         </w:sdtPr>
+        <w:sdtEndPr/>
         <w:sdtContent>
           <w:r>
             <w:rPr>
@@ -1845,7 +1813,6 @@
           <w:r>
             <w:rPr>
               <w:rFonts w:ascii="David" w:hAnsi="David" w:cs="David"/>
-              <w:lang w:val="en-US"/>
             </w:rPr>
             <w:instrText xml:space="preserve"> CITATION Chu20 \l 1033 </w:instrText>
           </w:r>
@@ -1859,7 +1826,6 @@
             <w:rPr>
               <w:rFonts w:ascii="David" w:hAnsi="David" w:cs="David"/>
               <w:noProof/>
-              <w:lang w:val="en-US"/>
             </w:rPr>
             <w:t>[2]</w:t>
           </w:r>
@@ -1885,6 +1851,7 @@
           <w:id w:val="-192075096"/>
           <w:citation/>
         </w:sdtPr>
+        <w:sdtEndPr/>
         <w:sdtContent>
           <w:r>
             <w:rPr>
@@ -1895,7 +1862,6 @@
           <w:r>
             <w:rPr>
               <w:rFonts w:ascii="David" w:hAnsi="David" w:cs="David"/>
-              <w:lang w:val="en-US"/>
             </w:rPr>
             <w:instrText xml:space="preserve"> CITATION Fra20 \l 1033 </w:instrText>
           </w:r>
@@ -1909,7 +1875,6 @@
             <w:rPr>
               <w:rFonts w:ascii="David" w:hAnsi="David" w:cs="David"/>
               <w:noProof/>
-              <w:lang w:val="en-US"/>
             </w:rPr>
             <w:t>[3]</w:t>
           </w:r>
@@ -1935,6 +1900,7 @@
           <w:id w:val="-1190755708"/>
           <w:citation/>
         </w:sdtPr>
+        <w:sdtEndPr/>
         <w:sdtContent>
           <w:r>
             <w:rPr>
@@ -1945,7 +1911,6 @@
           <w:r>
             <w:rPr>
               <w:rFonts w:ascii="David" w:hAnsi="David" w:cs="David"/>
-              <w:lang w:val="en-US"/>
             </w:rPr>
             <w:instrText xml:space="preserve"> CITATION Gre20 \l 1033 </w:instrText>
           </w:r>
@@ -1959,7 +1924,6 @@
             <w:rPr>
               <w:rFonts w:ascii="David" w:hAnsi="David" w:cs="David"/>
               <w:noProof/>
-              <w:lang w:val="en-US"/>
             </w:rPr>
             <w:t>[4]</w:t>
           </w:r>
@@ -1985,6 +1949,7 @@
           <w:id w:val="1067763974"/>
           <w:citation/>
         </w:sdtPr>
+        <w:sdtEndPr/>
         <w:sdtContent>
           <w:r>
             <w:rPr>
@@ -1995,7 +1960,6 @@
           <w:r>
             <w:rPr>
               <w:rFonts w:ascii="David" w:hAnsi="David" w:cs="David"/>
-              <w:lang w:val="en-US"/>
             </w:rPr>
             <w:instrText xml:space="preserve"> CITATION Jay20 \l 1033 </w:instrText>
           </w:r>
@@ -2009,7 +1973,6 @@
             <w:rPr>
               <w:rFonts w:ascii="David" w:hAnsi="David" w:cs="David"/>
               <w:noProof/>
-              <w:lang w:val="en-US"/>
             </w:rPr>
             <w:t>[5]</w:t>
           </w:r>
@@ -2035,6 +1998,7 @@
           <w:id w:val="1209995126"/>
           <w:citation/>
         </w:sdtPr>
+        <w:sdtEndPr/>
         <w:sdtContent>
           <w:r>
             <w:rPr>
@@ -2045,7 +2009,6 @@
           <w:r>
             <w:rPr>
               <w:rFonts w:ascii="David" w:hAnsi="David" w:cs="David"/>
-              <w:lang w:val="en-US"/>
             </w:rPr>
             <w:instrText xml:space="preserve"> CITATION Din19 \l 1033 </w:instrText>
           </w:r>
@@ -2059,7 +2022,6 @@
             <w:rPr>
               <w:rFonts w:ascii="David" w:hAnsi="David" w:cs="David"/>
               <w:noProof/>
-              <w:lang w:val="en-US"/>
             </w:rPr>
             <w:t>[6]</w:t>
           </w:r>
@@ -2074,7 +2036,6 @@
       <w:r>
         <w:rPr>
           <w:rFonts w:ascii="David" w:hAnsi="David" w:cs="David"/>
-          <w:lang w:val="en-US"/>
         </w:rPr>
         <w:t xml:space="preserve">). </w:t>
       </w:r>
@@ -2100,7 +2061,6 @@
       <w:r>
         <w:rPr>
           <w:rFonts w:ascii="David" w:hAnsi="David" w:cs="David"/>
-          <w:lang w:val="en-US"/>
         </w:rPr>
         <w:t>These</w:t>
       </w:r>
@@ -2155,7 +2115,6 @@
       <w:r>
         <w:rPr>
           <w:rFonts w:ascii="David" w:hAnsi="David" w:cs="David"/>
-          <w:lang w:val="en-US"/>
         </w:rPr>
         <w:t xml:space="preserve">has reasonable training </w:t>
       </w:r>
@@ -2168,7 +2127,6 @@
       <w:r>
         <w:rPr>
           <w:rFonts w:ascii="David" w:hAnsi="David" w:cs="David"/>
-          <w:lang w:val="en-US"/>
         </w:rPr>
         <w:t>, more importantly,</w:t>
       </w:r>
@@ -2181,7 +2139,6 @@
       <w:r>
         <w:rPr>
           <w:rFonts w:ascii="David" w:hAnsi="David" w:cs="David"/>
-          <w:lang w:val="en-US"/>
         </w:rPr>
         <w:t>inference</w:t>
       </w:r>
@@ -2194,7 +2151,6 @@
       <w:r>
         <w:rPr>
           <w:rFonts w:ascii="David" w:hAnsi="David" w:cs="David"/>
-          <w:lang w:val="en-US"/>
         </w:rPr>
         <w:t>s</w:t>
       </w:r>
@@ -2207,7 +2163,6 @@
       <w:r>
         <w:rPr>
           <w:rFonts w:ascii="David" w:hAnsi="David" w:cs="David"/>
-          <w:lang w:val="en-US"/>
         </w:rPr>
         <w:t>N</w:t>
       </w:r>
@@ -2220,7 +2175,6 @@
       <w:r>
         <w:rPr>
           <w:rFonts w:ascii="David" w:hAnsi="David" w:cs="David"/>
-          <w:lang w:val="en-US"/>
         </w:rPr>
         <w:t>A</w:t>
       </w:r>
@@ -2233,7 +2187,6 @@
       <w:r>
         <w:rPr>
           <w:rFonts w:ascii="David" w:hAnsi="David" w:cs="David"/>
-          <w:lang w:val="en-US"/>
         </w:rPr>
         <w:lastRenderedPageBreak/>
         <w:t>S</w:t>
@@ -2247,7 +2200,6 @@
       <w:r>
         <w:rPr>
           <w:rFonts w:ascii="David" w:hAnsi="David" w:cs="David"/>
-          <w:lang w:val="en-US"/>
         </w:rPr>
         <w:t>(</w:t>
       </w:r>
@@ -2259,6 +2211,7 @@
           <w:id w:val="-596788601"/>
           <w:citation/>
         </w:sdtPr>
+        <w:sdtEndPr/>
         <w:sdtContent>
           <w:r>
             <w:rPr>
@@ -2269,7 +2222,6 @@
           <w:r>
             <w:rPr>
               <w:rFonts w:ascii="David" w:hAnsi="David" w:cs="David"/>
-              <w:lang w:val="en-US"/>
             </w:rPr>
             <w:instrText xml:space="preserve"> CITATION Zop16 \l 1033 </w:instrText>
           </w:r>
@@ -2283,7 +2235,6 @@
             <w:rPr>
               <w:rFonts w:ascii="David" w:hAnsi="David" w:cs="David"/>
               <w:noProof/>
-              <w:lang w:val="en-US"/>
             </w:rPr>
             <w:t>[7]</w:t>
           </w:r>
@@ -2298,7 +2249,6 @@
       <w:r>
         <w:rPr>
           <w:rFonts w:ascii="David" w:hAnsi="David" w:cs="David"/>
-          <w:lang w:val="en-US"/>
         </w:rPr>
         <w:t xml:space="preserve">, </w:t>
       </w:r>
@@ -2306,30 +2256,27 @@
         <w:sdtPr>
           <w:rPr>
             <w:rFonts w:ascii="David" w:hAnsi="David" w:cs="David"/>
-            <w:lang w:val="en-US"/>
           </w:rPr>
           <w:id w:val="1148315585"/>
           <w:citation/>
         </w:sdtPr>
+        <w:sdtEndPr/>
         <w:sdtContent>
           <w:r>
             <w:rPr>
               <w:rFonts w:ascii="David" w:hAnsi="David" w:cs="David"/>
-              <w:lang w:val="en-US"/>
             </w:rPr>
             <w:fldChar w:fldCharType="begin"/>
           </w:r>
           <w:r>
             <w:rPr>
               <w:rFonts w:ascii="David" w:hAnsi="David" w:cs="David"/>
-              <w:lang w:val="en-US"/>
             </w:rPr>
             <w:instrText xml:space="preserve"> CITATION Liu18 \l 1033 </w:instrText>
           </w:r>
           <w:r>
             <w:rPr>
               <w:rFonts w:ascii="David" w:hAnsi="David" w:cs="David"/>
-              <w:lang w:val="en-US"/>
             </w:rPr>
             <w:fldChar w:fldCharType="separate"/>
           </w:r>
@@ -2337,14 +2284,12 @@
             <w:rPr>
               <w:rFonts w:ascii="David" w:hAnsi="David" w:cs="David"/>
               <w:noProof/>
-              <w:lang w:val="en-US"/>
             </w:rPr>
             <w:t>[8]</w:t>
           </w:r>
           <w:r>
             <w:rPr>
               <w:rFonts w:ascii="David" w:hAnsi="David" w:cs="David"/>
-              <w:lang w:val="en-US"/>
             </w:rPr>
             <w:fldChar w:fldCharType="end"/>
           </w:r>
@@ -2353,7 +2298,6 @@
       <w:r>
         <w:rPr>
           <w:rFonts w:ascii="David" w:hAnsi="David" w:cs="David"/>
-          <w:lang w:val="en-US"/>
         </w:rPr>
         <w:t xml:space="preserve">, </w:t>
       </w:r>
@@ -2361,30 +2305,27 @@
         <w:sdtPr>
           <w:rPr>
             <w:rFonts w:ascii="David" w:hAnsi="David" w:cs="David"/>
-            <w:lang w:val="en-US"/>
           </w:rPr>
           <w:id w:val="80654151"/>
           <w:citation/>
         </w:sdtPr>
+        <w:sdtEndPr/>
         <w:sdtContent>
           <w:r>
             <w:rPr>
               <w:rFonts w:ascii="David" w:hAnsi="David" w:cs="David"/>
-              <w:lang w:val="en-US"/>
             </w:rPr>
             <w:fldChar w:fldCharType="begin"/>
           </w:r>
           <w:r>
             <w:rPr>
               <w:rFonts w:ascii="David" w:hAnsi="David" w:cs="David"/>
-              <w:lang w:val="en-US"/>
             </w:rPr>
             <w:instrText xml:space="preserve"> CITATION Cai18 \l 1033 </w:instrText>
           </w:r>
           <w:r>
             <w:rPr>
               <w:rFonts w:ascii="David" w:hAnsi="David" w:cs="David"/>
-              <w:lang w:val="en-US"/>
             </w:rPr>
             <w:fldChar w:fldCharType="separate"/>
           </w:r>
@@ -2392,14 +2333,12 @@
             <w:rPr>
               <w:rFonts w:ascii="David" w:hAnsi="David" w:cs="David"/>
               <w:noProof/>
-              <w:lang w:val="en-US"/>
             </w:rPr>
             <w:t>[9]</w:t>
           </w:r>
           <w:r>
             <w:rPr>
               <w:rFonts w:ascii="David" w:hAnsi="David" w:cs="David"/>
-              <w:lang w:val="en-US"/>
             </w:rPr>
             <w:fldChar w:fldCharType="end"/>
           </w:r>
@@ -2408,7 +2347,6 @@
       <w:r>
         <w:rPr>
           <w:rFonts w:ascii="David" w:hAnsi="David" w:cs="David"/>
-          <w:lang w:val="en-US"/>
         </w:rPr>
         <w:t xml:space="preserve">) </w:t>
       </w:r>
@@ -2427,7 +2365,6 @@
       <w:r>
         <w:rPr>
           <w:rFonts w:ascii="David" w:hAnsi="David" w:cs="David"/>
-          <w:lang w:val="en-US"/>
         </w:rPr>
         <w:t xml:space="preserve">an </w:t>
       </w:r>
@@ -2440,7 +2377,6 @@
       <w:r>
         <w:rPr>
           <w:rFonts w:ascii="David" w:hAnsi="David" w:cs="David"/>
-          <w:lang w:val="en-US"/>
         </w:rPr>
         <w:t xml:space="preserve">a </w:t>
       </w:r>
@@ -2453,7 +2389,6 @@
       <w:r>
         <w:rPr>
           <w:rFonts w:ascii="David" w:hAnsi="David" w:cs="David"/>
-          <w:lang w:val="en-US"/>
         </w:rPr>
         <w:t xml:space="preserve"> (</w:t>
       </w:r>
@@ -2461,30 +2396,27 @@
         <w:sdtPr>
           <w:rPr>
             <w:rFonts w:ascii="David" w:hAnsi="David" w:cs="David"/>
-            <w:lang w:val="en-US"/>
           </w:rPr>
           <w:id w:val="-1102105036"/>
           <w:citation/>
         </w:sdtPr>
+        <w:sdtEndPr/>
         <w:sdtContent>
           <w:r>
             <w:rPr>
               <w:rFonts w:ascii="David" w:hAnsi="David" w:cs="David"/>
-              <w:lang w:val="en-US"/>
             </w:rPr>
             <w:fldChar w:fldCharType="begin"/>
           </w:r>
           <w:r>
             <w:rPr>
               <w:rFonts w:ascii="David" w:hAnsi="David" w:cs="David"/>
-              <w:lang w:val="en-US"/>
             </w:rPr>
             <w:instrText xml:space="preserve"> CITATION How19 \l 1033 </w:instrText>
           </w:r>
           <w:r>
             <w:rPr>
               <w:rFonts w:ascii="David" w:hAnsi="David" w:cs="David"/>
-              <w:lang w:val="en-US"/>
             </w:rPr>
             <w:fldChar w:fldCharType="separate"/>
           </w:r>
@@ -2492,7 +2424,6 @@
             <w:rPr>
               <w:rFonts w:ascii="David" w:hAnsi="David" w:cs="David"/>
               <w:noProof/>
-              <w:lang w:val="en-US"/>
             </w:rPr>
             <w:t xml:space="preserve"> </w:t>
           </w:r>
@@ -2500,14 +2431,12 @@
             <w:rPr>
               <w:rFonts w:ascii="David" w:hAnsi="David" w:cs="David"/>
               <w:noProof/>
-              <w:lang w:val="en-US"/>
             </w:rPr>
             <w:t>[10]</w:t>
           </w:r>
           <w:r>
             <w:rPr>
               <w:rFonts w:ascii="David" w:hAnsi="David" w:cs="David"/>
-              <w:lang w:val="en-US"/>
             </w:rPr>
             <w:fldChar w:fldCharType="end"/>
           </w:r>
@@ -2516,7 +2445,6 @@
       <w:r>
         <w:rPr>
           <w:rFonts w:ascii="David" w:hAnsi="David" w:cs="David"/>
-          <w:lang w:val="en-US"/>
         </w:rPr>
         <w:t>)</w:t>
       </w:r>
@@ -2559,7 +2487,6 @@
       <w:r>
         <w:rPr>
           <w:rFonts w:ascii="David" w:hAnsi="David" w:cs="David"/>
-          <w:lang w:val="en-US"/>
         </w:rPr>
         <w:t>ultimately supply</w:t>
       </w:r>
@@ -2589,6 +2516,7 @@
           <w:id w:val="2061671546"/>
           <w:citation/>
         </w:sdtPr>
+        <w:sdtEndPr/>
         <w:sdtContent>
           <w:r>
             <w:rPr>
@@ -2599,7 +2527,6 @@
           <w:r>
             <w:rPr>
               <w:rFonts w:ascii="David" w:hAnsi="David" w:cs="David"/>
-              <w:lang w:val="en-US"/>
             </w:rPr>
             <w:instrText xml:space="preserve"> CITATION Niv21 \l 1033 </w:instrText>
           </w:r>
@@ -2613,7 +2540,6 @@
             <w:rPr>
               <w:rFonts w:ascii="David" w:hAnsi="David" w:cs="David"/>
               <w:noProof/>
-              <w:lang w:val="en-US"/>
             </w:rPr>
             <w:t>[11]</w:t>
           </w:r>
@@ -2628,7 +2554,6 @@
       <w:r>
         <w:rPr>
           <w:rFonts w:ascii="David" w:hAnsi="David" w:cs="David"/>
-          <w:lang w:val="en-US"/>
         </w:rPr>
         <w:t xml:space="preserve"> </w:t>
       </w:r>
@@ -2665,7 +2590,6 @@
       <w:r>
         <w:rPr>
           <w:rFonts w:ascii="David" w:hAnsi="David" w:cs="David"/>
-          <w:lang w:val="en-US"/>
         </w:rPr>
         <w:t xml:space="preserve">In </w:t>
       </w:r>
@@ -2678,7 +2602,6 @@
       <w:r>
         <w:rPr>
           <w:rFonts w:ascii="David" w:hAnsi="David" w:cs="David"/>
-          <w:lang w:val="en-US"/>
         </w:rPr>
         <w:t>this architecture for the</w:t>
       </w:r>
@@ -2691,7 +2614,6 @@
       <w:r>
         <w:rPr>
           <w:rFonts w:ascii="David" w:hAnsi="David" w:cs="David"/>
-          <w:lang w:val="en-US"/>
         </w:rPr>
         <w:t>task</w:t>
       </w:r>
@@ -2705,12 +2627,17 @@
         <w:rPr>
           <w:rFonts w:ascii="David" w:hAnsi="David" w:cs="David"/>
         </w:rPr>
-        <w:t xml:space="preserve">In our work we </w:t>
-      </w:r>
-      <w:r>
-        <w:rPr>
-          <w:rFonts w:ascii="David" w:hAnsi="David" w:cs="David"/>
-          <w:lang w:val="en-US"/>
+        <w:t>We</w:t>
+      </w:r>
+      <w:r>
+        <w:rPr>
+          <w:rFonts w:ascii="David" w:hAnsi="David" w:cs="David"/>
+        </w:rPr>
+        <w:t xml:space="preserve"> </w:t>
+      </w:r>
+      <w:r>
+        <w:rPr>
+          <w:rFonts w:ascii="David" w:hAnsi="David" w:cs="David"/>
         </w:rPr>
         <w:t>conducted</w:t>
       </w:r>
@@ -2718,12 +2645,17 @@
         <w:rPr>
           <w:rFonts w:ascii="David" w:hAnsi="David" w:cs="David"/>
         </w:rPr>
+        <w:t xml:space="preserve"> only</w:t>
+      </w:r>
+      <w:r>
+        <w:rPr>
+          <w:rFonts w:ascii="David" w:hAnsi="David" w:cs="David"/>
+        </w:rPr>
         <w:t xml:space="preserve"> </w:t>
       </w:r>
       <w:r>
         <w:rPr>
           <w:rFonts w:ascii="David" w:hAnsi="David" w:cs="David"/>
-          <w:lang w:val="en-US"/>
         </w:rPr>
         <w:t>minor</w:t>
       </w:r>
@@ -2736,7 +2668,6 @@
       <w:r>
         <w:rPr>
           <w:rFonts w:ascii="David" w:hAnsi="David" w:cs="David"/>
-          <w:lang w:val="en-US"/>
         </w:rPr>
         <w:t>,</w:t>
       </w:r>
@@ -2749,7 +2680,6 @@
       <w:r>
         <w:rPr>
           <w:rFonts w:ascii="David" w:hAnsi="David" w:cs="David"/>
-          <w:lang w:val="en-US"/>
         </w:rPr>
         <w:t>achieve</w:t>
       </w:r>
@@ -2762,7 +2692,6 @@
       <w:r>
         <w:rPr>
           <w:rFonts w:ascii="David" w:hAnsi="David" w:cs="David"/>
-          <w:lang w:val="en-US"/>
         </w:rPr>
         <w:t>runtime</w:t>
       </w:r>
@@ -2775,7 +2704,6 @@
       <w:r>
         <w:rPr>
           <w:rFonts w:ascii="David" w:hAnsi="David" w:cs="David"/>
-          <w:lang w:val="en-US"/>
         </w:rPr>
         <w:t>on</w:t>
       </w:r>
@@ -2783,111 +2711,26 @@
         <w:rPr>
           <w:rFonts w:ascii="David" w:hAnsi="David" w:cs="David"/>
         </w:rPr>
-        <w:t>. On the other hand</w:t>
-      </w:r>
-      <w:r>
-        <w:rPr>
-          <w:rFonts w:ascii="David" w:hAnsi="David" w:cs="David"/>
-          <w:lang w:val="en-US"/>
-        </w:rPr>
-        <w:t>,</w:t>
-      </w:r>
-      <w:r>
-        <w:rPr>
-          <w:rFonts w:ascii="David" w:hAnsi="David" w:cs="David"/>
-        </w:rPr>
-        <w:t xml:space="preserve"> the model is trained </w:t>
-      </w:r>
-      <w:r>
-        <w:rPr>
-          <w:rFonts w:ascii="David" w:hAnsi="David" w:cs="David"/>
-          <w:lang w:val="en-US"/>
-        </w:rPr>
-        <w:t>using</w:t>
-      </w:r>
-      <w:r>
-        <w:rPr>
-          <w:rFonts w:ascii="David" w:hAnsi="David" w:cs="David"/>
-        </w:rPr>
-        <w:t xml:space="preserve"> only </w:t>
-      </w:r>
-      <w:r>
-        <w:rPr>
-          <w:rFonts w:ascii="David" w:hAnsi="David" w:cs="David"/>
-          <w:lang w:val="en-US"/>
-        </w:rPr>
-        <w:t>a single</w:t>
-      </w:r>
-      <w:r>
-        <w:rPr>
-          <w:rFonts w:ascii="David" w:hAnsi="David" w:cs="David"/>
-        </w:rPr>
-        <w:t xml:space="preserve"> GPU (Nvidia A100-SXM4-40GB) with epoch time of </w:t>
-      </w:r>
-      <w:r>
-        <w:rPr>
-          <w:rFonts w:ascii="David" w:hAnsi="David" w:cs="David"/>
-          <w:highlight w:val="yellow"/>
-        </w:rPr>
-        <w:t>about 3 min</w:t>
-      </w:r>
-      <w:r>
-        <w:rPr>
-          <w:rFonts w:ascii="David" w:hAnsi="David" w:cs="David"/>
-        </w:rPr>
-        <w:t xml:space="preserve"> when trained with input size of 32x32x3 and </w:t>
-      </w:r>
-      <w:r>
-        <w:rPr>
-          <w:rFonts w:ascii="David" w:hAnsi="David" w:cs="David"/>
-          <w:highlight w:val="yellow"/>
-        </w:rPr>
-        <w:t>tens of dozens</w:t>
-      </w:r>
-      <w:r>
-        <w:rPr>
-          <w:rFonts w:ascii="David" w:hAnsi="David" w:cs="David"/>
-        </w:rPr>
-        <w:t xml:space="preserve"> of images in the dataset. In addition, we got MSE of </w:t>
-      </w:r>
-      <w:r>
-        <w:rPr>
-          <w:rFonts w:ascii="David" w:hAnsi="David" w:cs="David"/>
-          <w:highlight w:val="yellow"/>
-        </w:rPr>
-        <w:t>______</w:t>
-      </w:r>
-      <w:r>
-        <w:rPr>
-          <w:rFonts w:ascii="David" w:hAnsi="David" w:cs="David"/>
-        </w:rPr>
-        <w:t>.</w:t>
-      </w:r>
-      <w:r>
-        <w:rPr>
-          <w:rFonts w:ascii="David" w:hAnsi="David" w:cs="David"/>
-          <w:lang w:val="en-US"/>
-        </w:rPr>
-        <w:t xml:space="preserve"> </w:t>
-      </w:r>
-      <w:r>
-        <w:rPr>
-          <w:rFonts w:ascii="David" w:hAnsi="David" w:cs="David"/>
-          <w:highlight w:val="yellow"/>
-          <w:lang w:val="en-US"/>
-        </w:rPr>
-        <w:t>Shouldn’t the last sentence be in the results section?</w:t>
-      </w:r>
-    </w:p>
-    <w:p>
-      <w:pPr>
-        <w:spacing w:line="360" w:lineRule="auto"/>
-        <w:jc w:val="both"/>
-        <w:rPr>
-          <w:rFonts w:ascii="David" w:hAnsi="David" w:cs="David"/>
-          <w:lang w:val="en-US"/>
-        </w:rPr>
-      </w:pPr>
+        <w:t xml:space="preserve">. </w:t>
+      </w:r>
+      <w:r>
+        <w:rPr>
+          <w:rFonts w:ascii="David" w:hAnsi="David" w:cs="David"/>
+        </w:rPr>
+        <w:t xml:space="preserve">In the results section we present a model with competitive </w:t>
+      </w:r>
+      <w:r>
+        <w:rPr>
+          <w:rFonts w:ascii="David" w:hAnsi="David" w:cs="David"/>
+        </w:rPr>
+        <w:t>performance</w:t>
+      </w:r>
+      <w:r>
+        <w:rPr>
+          <w:rFonts w:ascii="David" w:hAnsi="David" w:cs="David"/>
+        </w:rPr>
+        <w:t xml:space="preserve"> metrics, achieved with low inference times on a CPU as well as on a GPU, allowing the usage of the architecture on compact devices.</w:t>
+      </w:r>
     </w:p>
     <w:p>
       <w:pPr>
@@ -2911,28 +2754,16 @@
     <w:p>
       <w:pPr>
         <w:pStyle w:val="Heading2"/>
-        <w:rPr>
-          <w:lang w:val="en-US"/>
-        </w:rPr>
       </w:pPr>
       <w:bookmarkStart w:id="4" w:name="_Toc82601281"/>
       <w:r>
-        <w:rPr>
-          <w:lang w:val="en-US"/>
-        </w:rPr>
         <w:t>Image denoising</w:t>
       </w:r>
       <w:bookmarkEnd w:id="4"/>
       <w:r>
-        <w:rPr>
-          <w:lang w:val="en-US"/>
-        </w:rPr>
         <w:tab/>
       </w:r>
       <w:r>
-        <w:rPr>
-          <w:lang w:val="en-US"/>
-        </w:rPr>
         <w:tab/>
       </w:r>
     </w:p>
@@ -2954,7 +2785,6 @@
       <w:r>
         <w:rPr>
           <w:rFonts w:ascii="David" w:hAnsi="David" w:cs="David"/>
-          <w:lang w:val="en-US"/>
         </w:rPr>
         <w:t>-based</w:t>
       </w:r>
@@ -2967,7 +2797,6 @@
       <w:r>
         <w:rPr>
           <w:rFonts w:ascii="David" w:hAnsi="David" w:cs="David"/>
-          <w:lang w:val="en-US"/>
         </w:rPr>
         <w:t>attempting</w:t>
       </w:r>
@@ -2980,28 +2809,24 @@
       <w:r>
         <w:rPr>
           <w:rFonts w:ascii="David" w:hAnsi="David" w:cs="David"/>
-          <w:lang w:val="en-US"/>
         </w:rPr>
         <w:t xml:space="preserve"> in the </w:t>
       </w:r>
       <w:r>
         <w:rPr>
           <w:rFonts w:ascii="David" w:hAnsi="David" w:cs="David"/>
-          <w:lang w:val="en-US"/>
         </w:rPr>
         <w:t>past</w:t>
       </w:r>
       <w:r>
         <w:rPr>
           <w:rFonts w:ascii="David" w:hAnsi="David" w:cs="David"/>
-          <w:lang w:val="en-US"/>
         </w:rPr>
         <w:t xml:space="preserve"> 50 years </w:t>
       </w:r>
       <w:r>
         <w:rPr>
           <w:rFonts w:ascii="David" w:hAnsi="David" w:cs="David"/>
-          <w:lang w:val="en-US"/>
         </w:rPr>
         <w:t>(</w:t>
       </w:r>
@@ -3009,30 +2834,27 @@
         <w:sdtPr>
           <w:rPr>
             <w:rFonts w:ascii="David" w:hAnsi="David" w:cs="David"/>
-            <w:lang w:val="en-US"/>
           </w:rPr>
           <w:id w:val="556211091"/>
           <w:citation/>
         </w:sdtPr>
+        <w:sdtEndPr/>
         <w:sdtContent>
           <w:r>
             <w:rPr>
               <w:rFonts w:ascii="David" w:hAnsi="David" w:cs="David"/>
-              <w:lang w:val="en-US"/>
             </w:rPr>
             <w:fldChar w:fldCharType="begin"/>
           </w:r>
           <w:r>
             <w:rPr>
               <w:rFonts w:ascii="David" w:hAnsi="David" w:cs="David"/>
-              <w:lang w:val="en-US"/>
             </w:rPr>
             <w:instrText xml:space="preserve"> CITATION Ber87 \l 1033 </w:instrText>
           </w:r>
           <w:r>
             <w:rPr>
               <w:rFonts w:ascii="David" w:hAnsi="David" w:cs="David"/>
-              <w:lang w:val="en-US"/>
             </w:rPr>
             <w:fldChar w:fldCharType="separate"/>
           </w:r>
@@ -3040,14 +2862,12 @@
             <w:rPr>
               <w:rFonts w:ascii="David" w:hAnsi="David" w:cs="David"/>
               <w:noProof/>
-              <w:lang w:val="en-US"/>
             </w:rPr>
             <w:t>[12]</w:t>
           </w:r>
           <w:r>
             <w:rPr>
               <w:rFonts w:ascii="David" w:hAnsi="David" w:cs="David"/>
-              <w:lang w:val="en-US"/>
             </w:rPr>
             <w:fldChar w:fldCharType="end"/>
           </w:r>
@@ -3056,7 +2876,6 @@
       <w:r>
         <w:rPr>
           <w:rFonts w:ascii="David" w:hAnsi="David" w:cs="David"/>
-          <w:lang w:val="en-US"/>
         </w:rPr>
         <w:t xml:space="preserve">, </w:t>
       </w:r>
@@ -3064,30 +2883,27 @@
         <w:sdtPr>
           <w:rPr>
             <w:rFonts w:ascii="David" w:hAnsi="David" w:cs="David"/>
-            <w:lang w:val="en-US"/>
           </w:rPr>
           <w:id w:val="153966580"/>
           <w:citation/>
         </w:sdtPr>
+        <w:sdtEndPr/>
         <w:sdtContent>
           <w:r>
             <w:rPr>
               <w:rFonts w:ascii="David" w:hAnsi="David" w:cs="David"/>
-              <w:lang w:val="en-US"/>
             </w:rPr>
             <w:fldChar w:fldCharType="begin"/>
           </w:r>
           <w:r>
             <w:rPr>
               <w:rFonts w:ascii="David" w:hAnsi="David" w:cs="David"/>
-              <w:lang w:val="en-US"/>
             </w:rPr>
             <w:instrText xml:space="preserve"> CITATION XuJ15 \l 1033 </w:instrText>
           </w:r>
           <w:r>
             <w:rPr>
               <w:rFonts w:ascii="David" w:hAnsi="David" w:cs="David"/>
-              <w:lang w:val="en-US"/>
             </w:rPr>
             <w:fldChar w:fldCharType="separate"/>
           </w:r>
@@ -3095,14 +2911,12 @@
             <w:rPr>
               <w:rFonts w:ascii="David" w:hAnsi="David" w:cs="David"/>
               <w:noProof/>
-              <w:lang w:val="en-US"/>
             </w:rPr>
             <w:t>[13]</w:t>
           </w:r>
           <w:r>
             <w:rPr>
               <w:rFonts w:ascii="David" w:hAnsi="David" w:cs="David"/>
-              <w:lang w:val="en-US"/>
             </w:rPr>
             <w:fldChar w:fldCharType="end"/>
           </w:r>
@@ -3111,7 +2925,6 @@
       <w:r>
         <w:rPr>
           <w:rFonts w:ascii="David" w:hAnsi="David" w:cs="David"/>
-          <w:lang w:val="en-US"/>
         </w:rPr>
         <w:t xml:space="preserve">). </w:t>
       </w:r>
@@ -3124,7 +2937,6 @@
       <w:r>
         <w:rPr>
           <w:rFonts w:ascii="David" w:hAnsi="David" w:cs="David"/>
-          <w:lang w:val="en-US"/>
         </w:rPr>
         <w:t>may</w:t>
       </w:r>
@@ -3137,7 +2949,6 @@
       <w:r>
         <w:rPr>
           <w:rFonts w:ascii="David" w:hAnsi="David" w:cs="David"/>
-          <w:lang w:val="en-US"/>
         </w:rPr>
         <w:t>SVD</w:t>
       </w:r>
@@ -3150,7 +2961,6 @@
       <w:r>
         <w:rPr>
           <w:rFonts w:ascii="David" w:hAnsi="David" w:cs="David"/>
-          <w:lang w:val="en-US"/>
         </w:rPr>
         <w:t>(</w:t>
       </w:r>
@@ -3162,6 +2972,7 @@
           <w:id w:val="-1339696438"/>
           <w:citation/>
         </w:sdtPr>
+        <w:sdtEndPr/>
         <w:sdtContent>
           <w:r>
             <w:rPr>
@@ -3172,7 +2983,6 @@
           <w:r>
             <w:rPr>
               <w:rFonts w:ascii="David" w:hAnsi="David" w:cs="David"/>
-              <w:lang w:val="en-US"/>
             </w:rPr>
             <w:instrText xml:space="preserve"> CITATION Orc08 \l 1033 </w:instrText>
           </w:r>
@@ -3186,7 +2996,6 @@
             <w:rPr>
               <w:rFonts w:ascii="David" w:hAnsi="David" w:cs="David"/>
               <w:noProof/>
-              <w:lang w:val="en-US"/>
             </w:rPr>
             <w:t>[14]</w:t>
           </w:r>
@@ -3201,7 +3010,6 @@
       <w:r>
         <w:rPr>
           <w:rFonts w:ascii="David" w:hAnsi="David" w:cs="David"/>
-          <w:lang w:val="en-US"/>
         </w:rPr>
         <w:t xml:space="preserve">, </w:t>
       </w:r>
@@ -3209,30 +3017,27 @@
         <w:sdtPr>
           <w:rPr>
             <w:rFonts w:ascii="David" w:hAnsi="David" w:cs="David"/>
-            <w:lang w:val="en-US"/>
           </w:rPr>
           <w:id w:val="499393892"/>
           <w:citation/>
         </w:sdtPr>
+        <w:sdtEndPr/>
         <w:sdtContent>
           <w:r>
             <w:rPr>
               <w:rFonts w:ascii="David" w:hAnsi="David" w:cs="David"/>
-              <w:lang w:val="en-US"/>
             </w:rPr>
             <w:fldChar w:fldCharType="begin"/>
           </w:r>
           <w:r>
             <w:rPr>
               <w:rFonts w:ascii="David" w:hAnsi="David" w:cs="David"/>
-              <w:lang w:val="en-US"/>
             </w:rPr>
             <w:instrText xml:space="preserve"> CITATION Guo15 \l 1033 </w:instrText>
           </w:r>
           <w:r>
             <w:rPr>
               <w:rFonts w:ascii="David" w:hAnsi="David" w:cs="David"/>
-              <w:lang w:val="en-US"/>
             </w:rPr>
             <w:fldChar w:fldCharType="separate"/>
           </w:r>
@@ -3240,14 +3045,12 @@
             <w:rPr>
               <w:rFonts w:ascii="David" w:hAnsi="David" w:cs="David"/>
               <w:noProof/>
-              <w:lang w:val="en-US"/>
             </w:rPr>
             <w:t>[15]</w:t>
           </w:r>
           <w:r>
             <w:rPr>
               <w:rFonts w:ascii="David" w:hAnsi="David" w:cs="David"/>
-              <w:lang w:val="en-US"/>
             </w:rPr>
             <w:fldChar w:fldCharType="end"/>
           </w:r>
@@ -3256,7 +3059,6 @@
       <w:r>
         <w:rPr>
           <w:rFonts w:ascii="David" w:hAnsi="David" w:cs="David"/>
-          <w:lang w:val="en-US"/>
         </w:rPr>
         <w:t xml:space="preserve">, </w:t>
       </w:r>
@@ -3264,30 +3066,27 @@
         <w:sdtPr>
           <w:rPr>
             <w:rFonts w:ascii="David" w:hAnsi="David" w:cs="David"/>
-            <w:lang w:val="en-US"/>
           </w:rPr>
           <w:id w:val="161290479"/>
           <w:citation/>
         </w:sdtPr>
+        <w:sdtEndPr/>
         <w:sdtContent>
           <w:r>
             <w:rPr>
               <w:rFonts w:ascii="David" w:hAnsi="David" w:cs="David"/>
-              <w:lang w:val="en-US"/>
             </w:rPr>
             <w:fldChar w:fldCharType="begin"/>
           </w:r>
           <w:r>
             <w:rPr>
               <w:rFonts w:ascii="David" w:hAnsi="David" w:cs="David"/>
-              <w:lang w:val="en-US"/>
             </w:rPr>
             <w:instrText xml:space="preserve"> CITATION Leb12 \l 1033 </w:instrText>
           </w:r>
           <w:r>
             <w:rPr>
               <w:rFonts w:ascii="David" w:hAnsi="David" w:cs="David"/>
-              <w:lang w:val="en-US"/>
             </w:rPr>
             <w:fldChar w:fldCharType="separate"/>
           </w:r>
@@ -3295,14 +3094,12 @@
             <w:rPr>
               <w:rFonts w:ascii="David" w:hAnsi="David" w:cs="David"/>
               <w:noProof/>
-              <w:lang w:val="en-US"/>
             </w:rPr>
             <w:t>[16]</w:t>
           </w:r>
           <w:r>
             <w:rPr>
               <w:rFonts w:ascii="David" w:hAnsi="David" w:cs="David"/>
-              <w:lang w:val="en-US"/>
             </w:rPr>
             <w:fldChar w:fldCharType="end"/>
           </w:r>
@@ -3311,14 +3108,12 @@
       <w:r>
         <w:rPr>
           <w:rFonts w:ascii="David" w:hAnsi="David" w:cs="David"/>
-          <w:lang w:val="en-US"/>
         </w:rPr>
         <w:t>)</w:t>
       </w:r>
       <w:r>
         <w:rPr>
           <w:rFonts w:ascii="David" w:hAnsi="David" w:cs="David"/>
-          <w:lang w:val="en-US"/>
         </w:rPr>
         <w:t xml:space="preserve"> </w:t>
       </w:r>
@@ -3349,7 +3144,6 @@
       <w:r>
         <w:rPr>
           <w:rFonts w:ascii="David" w:hAnsi="David" w:cs="David"/>
-          <w:lang w:val="en-US"/>
         </w:rPr>
         <w:t>may</w:t>
       </w:r>
@@ -3362,7 +3156,6 @@
       <w:r>
         <w:rPr>
           <w:rFonts w:ascii="David" w:hAnsi="David" w:cs="David"/>
-          <w:lang w:val="en-US"/>
         </w:rPr>
         <w:t>(</w:t>
       </w:r>
@@ -3374,6 +3167,7 @@
           <w:id w:val="939875676"/>
           <w:citation/>
         </w:sdtPr>
+        <w:sdtEndPr/>
         <w:sdtContent>
           <w:r>
             <w:rPr>
@@ -3384,7 +3178,6 @@
           <w:r>
             <w:rPr>
               <w:rFonts w:ascii="David" w:hAnsi="David" w:cs="David"/>
-              <w:lang w:val="en-US"/>
             </w:rPr>
             <w:instrText xml:space="preserve"> CITATION Suh10 \l 1033 </w:instrText>
           </w:r>
@@ -3398,7 +3191,6 @@
             <w:rPr>
               <w:rFonts w:ascii="David" w:hAnsi="David" w:cs="David"/>
               <w:noProof/>
-              <w:lang w:val="en-US"/>
             </w:rPr>
             <w:t>[17]</w:t>
           </w:r>
@@ -3413,7 +3205,6 @@
       <w:r>
         <w:rPr>
           <w:rFonts w:ascii="David" w:hAnsi="David" w:cs="David"/>
-          <w:lang w:val="en-US"/>
         </w:rPr>
         <w:t>)</w:t>
       </w:r>
@@ -3432,7 +3223,6 @@
       <w:r>
         <w:rPr>
           <w:rFonts w:ascii="David" w:hAnsi="David" w:cs="David"/>
-          <w:lang w:val="en-US"/>
         </w:rPr>
         <w:t>(</w:t>
       </w:r>
@@ -3444,6 +3234,7 @@
           <w:id w:val="-1630534988"/>
           <w:citation/>
         </w:sdtPr>
+        <w:sdtEndPr/>
         <w:sdtContent>
           <w:r>
             <w:rPr>
@@ -3454,7 +3245,6 @@
           <w:r>
             <w:rPr>
               <w:rFonts w:ascii="David" w:hAnsi="David" w:cs="David"/>
-              <w:lang w:val="en-US"/>
             </w:rPr>
             <w:instrText xml:space="preserve"> CITATION Rui11 \l 1033 </w:instrText>
           </w:r>
@@ -3468,7 +3258,6 @@
             <w:rPr>
               <w:rFonts w:ascii="David" w:hAnsi="David" w:cs="David"/>
               <w:noProof/>
-              <w:lang w:val="en-US"/>
             </w:rPr>
             <w:t>[18]</w:t>
           </w:r>
@@ -3483,7 +3272,6 @@
       <w:r>
         <w:rPr>
           <w:rFonts w:ascii="David" w:hAnsi="David" w:cs="David"/>
-          <w:lang w:val="en-US"/>
         </w:rPr>
         <w:t xml:space="preserve">, </w:t>
       </w:r>
@@ -3491,30 +3279,27 @@
         <w:sdtPr>
           <w:rPr>
             <w:rFonts w:ascii="David" w:hAnsi="David" w:cs="David"/>
-            <w:lang w:val="en-US"/>
           </w:rPr>
           <w:id w:val="-1402973500"/>
           <w:citation/>
         </w:sdtPr>
+        <w:sdtEndPr/>
         <w:sdtContent>
           <w:r>
             <w:rPr>
               <w:rFonts w:ascii="David" w:hAnsi="David" w:cs="David"/>
-              <w:lang w:val="en-US"/>
             </w:rPr>
             <w:fldChar w:fldCharType="begin"/>
           </w:r>
           <w:r>
             <w:rPr>
               <w:rFonts w:ascii="David" w:hAnsi="David" w:cs="David"/>
-              <w:lang w:val="en-US"/>
             </w:rPr>
             <w:instrText xml:space="preserve"> CITATION Lui07 \l 1033 </w:instrText>
           </w:r>
           <w:r>
             <w:rPr>
               <w:rFonts w:ascii="David" w:hAnsi="David" w:cs="David"/>
-              <w:lang w:val="en-US"/>
             </w:rPr>
             <w:fldChar w:fldCharType="separate"/>
           </w:r>
@@ -3522,14 +3307,12 @@
             <w:rPr>
               <w:rFonts w:ascii="David" w:hAnsi="David" w:cs="David"/>
               <w:noProof/>
-              <w:lang w:val="en-US"/>
             </w:rPr>
             <w:t>[19]</w:t>
           </w:r>
           <w:r>
             <w:rPr>
               <w:rFonts w:ascii="David" w:hAnsi="David" w:cs="David"/>
-              <w:lang w:val="en-US"/>
             </w:rPr>
             <w:fldChar w:fldCharType="end"/>
           </w:r>
@@ -3538,14 +3321,12 @@
       <w:r>
         <w:rPr>
           <w:rFonts w:ascii="David" w:hAnsi="David" w:cs="David"/>
-          <w:lang w:val="en-US"/>
         </w:rPr>
         <w:t>)</w:t>
       </w:r>
       <w:r>
         <w:rPr>
           <w:rFonts w:ascii="David" w:hAnsi="David" w:cs="David"/>
-          <w:lang w:val="en-US"/>
         </w:rPr>
         <w:t xml:space="preserve"> </w:t>
       </w:r>
@@ -3568,7 +3349,6 @@
         <w:jc w:val="both"/>
         <w:rPr>
           <w:rFonts w:ascii="David" w:hAnsi="David" w:cs="David"/>
-          <w:lang w:val="en-US"/>
         </w:rPr>
       </w:pPr>
       <w:r>
@@ -3580,7 +3360,6 @@
       <w:r>
         <w:rPr>
           <w:rFonts w:ascii="David" w:hAnsi="David" w:cs="David"/>
-          <w:lang w:val="en-US"/>
         </w:rPr>
         <w:t>e</w:t>
       </w:r>
@@ -3599,7 +3378,6 @@
       <w:r>
         <w:rPr>
           <w:rFonts w:ascii="David" w:hAnsi="David" w:cs="David"/>
-          <w:lang w:val="en-US"/>
         </w:rPr>
         <w:t>have</w:t>
       </w:r>
@@ -3612,14 +3390,12 @@
       <w:r>
         <w:rPr>
           <w:rFonts w:ascii="David" w:hAnsi="David" w:cs="David"/>
-          <w:lang w:val="en-US"/>
         </w:rPr>
         <w:t>.</w:t>
       </w:r>
       <w:r>
         <w:rPr>
           <w:rFonts w:ascii="David" w:hAnsi="David" w:cs="David"/>
-          <w:lang w:val="en-US"/>
         </w:rPr>
         <w:t xml:space="preserve"> First used by Zhou et al.</w:t>
       </w:r>
@@ -3632,7 +3408,6 @@
       <w:r>
         <w:rPr>
           <w:rFonts w:ascii="David" w:hAnsi="David" w:cs="David"/>
-          <w:lang w:val="en-US"/>
         </w:rPr>
         <w:t>(</w:t>
       </w:r>
@@ -3644,6 +3419,7 @@
           <w:id w:val="1546637164"/>
           <w:citation/>
         </w:sdtPr>
+        <w:sdtEndPr/>
         <w:sdtContent>
           <w:r>
             <w:rPr>
@@ -3654,7 +3430,6 @@
           <w:r>
             <w:rPr>
               <w:rFonts w:ascii="David" w:hAnsi="David" w:cs="David"/>
-              <w:lang w:val="en-US"/>
             </w:rPr>
             <w:instrText xml:space="preserve"> CITATION Zho87 \l 1033 </w:instrText>
           </w:r>
@@ -3668,7 +3443,6 @@
             <w:rPr>
               <w:rFonts w:ascii="David" w:hAnsi="David" w:cs="David"/>
               <w:noProof/>
-              <w:lang w:val="en-US"/>
             </w:rPr>
             <w:t>[20]</w:t>
           </w:r>
@@ -3683,27 +3457,18 @@
       <w:r>
         <w:rPr>
           <w:rFonts w:ascii="David" w:hAnsi="David" w:cs="David"/>
-          <w:lang w:val="en-US"/>
         </w:rPr>
         <w:t xml:space="preserve">) </w:t>
       </w:r>
       <w:r>
         <w:rPr>
           <w:rFonts w:ascii="David" w:hAnsi="David" w:cs="David"/>
-          <w:lang w:val="en-US"/>
-        </w:rPr>
-        <w:t>suggest</w:t>
-      </w:r>
-      <w:r>
-        <w:rPr>
-          <w:rFonts w:ascii="David" w:hAnsi="David" w:cs="David"/>
-        </w:rPr>
-        <w:t xml:space="preserve"> </w:t>
-      </w:r>
-      <w:r>
-        <w:rPr>
-          <w:rFonts w:ascii="David" w:hAnsi="David" w:cs="David"/>
-          <w:lang w:val="en-US"/>
+        </w:rPr>
+        <w:t xml:space="preserve">suggest </w:t>
+      </w:r>
+      <w:r>
+        <w:rPr>
+          <w:rFonts w:ascii="David" w:hAnsi="David" w:cs="David"/>
         </w:rPr>
         <w:t xml:space="preserve">a </w:t>
       </w:r>
@@ -3711,14 +3476,7 @@
         <w:rPr>
           <w:rFonts w:ascii="David" w:hAnsi="David" w:cs="David"/>
         </w:rPr>
-        <w:t>neural network with both the known shift-invariant blur function and additive noise to recover the latent clean image</w:t>
-      </w:r>
-      <w:r>
-        <w:rPr>
-          <w:rFonts w:ascii="David" w:hAnsi="David" w:cs="David"/>
-          <w:lang w:val="en-US"/>
-        </w:rPr>
-        <w:t xml:space="preserve">. </w:t>
+        <w:t xml:space="preserve">neural network with both the known shift-invariant blur function and additive noise to recover the latent clean image. </w:t>
       </w:r>
       <w:r>
         <w:rPr>
@@ -3729,7 +3487,6 @@
       <w:r>
         <w:rPr>
           <w:rFonts w:ascii="David" w:hAnsi="David" w:cs="David"/>
-          <w:lang w:val="en-US"/>
         </w:rPr>
         <w:t>(</w:t>
       </w:r>
@@ -3741,6 +3498,7 @@
           <w:id w:val="1149405580"/>
           <w:citation/>
         </w:sdtPr>
+        <w:sdtEndPr/>
         <w:sdtContent>
           <w:r>
             <w:rPr>
@@ -3751,7 +3509,6 @@
           <w:r>
             <w:rPr>
               <w:rFonts w:ascii="David" w:hAnsi="David" w:cs="David"/>
-              <w:lang w:val="en-US"/>
             </w:rPr>
             <w:instrText xml:space="preserve"> CITATION Ago13 \l 1033 </w:instrText>
           </w:r>
@@ -3765,7 +3522,6 @@
             <w:rPr>
               <w:rFonts w:ascii="David" w:hAnsi="David" w:cs="David"/>
               <w:noProof/>
-              <w:lang w:val="en-US"/>
             </w:rPr>
             <w:t>[21]</w:t>
           </w:r>
@@ -3780,7 +3536,6 @@
       <w:r>
         <w:rPr>
           <w:rFonts w:ascii="David" w:hAnsi="David" w:cs="David"/>
-          <w:lang w:val="en-US"/>
         </w:rPr>
         <w:t xml:space="preserve">) </w:t>
       </w:r>
@@ -3788,38 +3543,11 @@
         <w:rPr>
           <w:rFonts w:ascii="David" w:hAnsi="David" w:cs="David"/>
         </w:rPr>
-        <w:t xml:space="preserve">suggest the BRDNet </w:t>
-      </w:r>
-      <w:r>
-        <w:rPr>
-          <w:rFonts w:ascii="David" w:hAnsi="David" w:cs="David"/>
-          <w:lang w:val="en-US"/>
-        </w:rPr>
-        <w:t xml:space="preserve">which is a CNN based </w:t>
-      </w:r>
-      <w:r>
-        <w:rPr>
-          <w:rFonts w:ascii="David" w:hAnsi="David" w:cs="David"/>
-        </w:rPr>
-        <w:t xml:space="preserve">architecture </w:t>
-      </w:r>
-      <w:r>
-        <w:rPr>
-          <w:rFonts w:ascii="David" w:hAnsi="David" w:cs="David"/>
-          <w:lang w:val="en-US"/>
-        </w:rPr>
-        <w:t>that</w:t>
-      </w:r>
-      <w:r>
-        <w:rPr>
-          <w:rFonts w:ascii="David" w:hAnsi="David" w:cs="David"/>
-        </w:rPr>
-        <w:t xml:space="preserve"> combine</w:t>
-      </w:r>
-      <w:r>
-        <w:rPr>
-          <w:rFonts w:ascii="David" w:hAnsi="David" w:cs="David"/>
-          <w:lang w:val="en-US"/>
+        <w:t>suggest the BRDNet which is a CNN based architecture that combine</w:t>
+      </w:r>
+      <w:r>
+        <w:rPr>
+          <w:rFonts w:ascii="David" w:hAnsi="David" w:cs="David"/>
         </w:rPr>
         <w:t>s</w:t>
       </w:r>
@@ -3832,7 +3560,6 @@
       <w:r>
         <w:rPr>
           <w:rFonts w:ascii="David" w:hAnsi="David" w:cs="David"/>
-          <w:lang w:val="en-US"/>
         </w:rPr>
         <w:t>s</w:t>
       </w:r>
@@ -3845,34 +3572,18 @@
       <w:r>
         <w:rPr>
           <w:rFonts w:ascii="David" w:hAnsi="David" w:cs="David"/>
-          <w:lang w:val="en-US"/>
         </w:rPr>
         <w:t xml:space="preserve"> in the process. </w:t>
       </w:r>
       <w:r>
         <w:rPr>
           <w:rFonts w:ascii="David" w:hAnsi="David" w:cs="David"/>
-          <w:lang w:val="en-US"/>
-        </w:rPr>
-        <w:t xml:space="preserve">Several works used </w:t>
-      </w:r>
-      <w:r>
-        <w:rPr>
-          <w:rFonts w:ascii="David" w:hAnsi="David" w:cs="David"/>
-        </w:rPr>
-        <w:t>GAN</w:t>
-      </w:r>
-      <w:r>
-        <w:rPr>
-          <w:rFonts w:ascii="David" w:hAnsi="David" w:cs="David"/>
-          <w:lang w:val="en-US"/>
-        </w:rPr>
-        <w:t>s to deal with the</w:t>
-      </w:r>
-      <w:r>
-        <w:rPr>
-          <w:rFonts w:ascii="David" w:hAnsi="David" w:cs="David"/>
-          <w:lang w:val="en-US"/>
+        </w:rPr>
+        <w:t>Several works used GANs to deal with the</w:t>
+      </w:r>
+      <w:r>
+        <w:rPr>
+          <w:rFonts w:ascii="David" w:hAnsi="David" w:cs="David"/>
         </w:rPr>
         <w:t xml:space="preserve"> problem. Linh </w:t>
       </w:r>
@@ -3880,7 +3591,6 @@
       <w:r>
         <w:rPr>
           <w:rFonts w:ascii="David" w:hAnsi="David" w:cs="David"/>
-          <w:lang w:val="en-US"/>
         </w:rPr>
         <w:t>Duy</w:t>
       </w:r>
@@ -3888,14 +3598,12 @@
       <w:r>
         <w:rPr>
           <w:rFonts w:ascii="David" w:hAnsi="David" w:cs="David"/>
-          <w:lang w:val="en-US"/>
         </w:rPr>
         <w:t xml:space="preserve"> Tran et al. </w:t>
       </w:r>
       <w:r>
         <w:rPr>
           <w:rFonts w:ascii="David" w:hAnsi="David" w:cs="David"/>
-          <w:lang w:val="en-US"/>
         </w:rPr>
         <w:t>(</w:t>
       </w:r>
@@ -3903,30 +3611,27 @@
         <w:sdtPr>
           <w:rPr>
             <w:rFonts w:ascii="David" w:hAnsi="David" w:cs="David"/>
-            <w:lang w:val="en-US"/>
           </w:rPr>
           <w:id w:val="-1208869901"/>
           <w:citation/>
         </w:sdtPr>
+        <w:sdtEndPr/>
         <w:sdtContent>
           <w:r>
             <w:rPr>
               <w:rFonts w:ascii="David" w:hAnsi="David" w:cs="David"/>
-              <w:lang w:val="en-US"/>
             </w:rPr>
             <w:fldChar w:fldCharType="begin"/>
           </w:r>
           <w:r>
             <w:rPr>
               <w:rFonts w:ascii="David" w:hAnsi="David" w:cs="David"/>
-              <w:lang w:val="en-US"/>
             </w:rPr>
             <w:instrText xml:space="preserve"> CITATION Lin20 \l 1033 </w:instrText>
           </w:r>
           <w:r>
             <w:rPr>
               <w:rFonts w:ascii="David" w:hAnsi="David" w:cs="David"/>
-              <w:lang w:val="en-US"/>
             </w:rPr>
             <w:fldChar w:fldCharType="separate"/>
           </w:r>
@@ -3934,14 +3639,12 @@
             <w:rPr>
               <w:rFonts w:ascii="David" w:hAnsi="David" w:cs="David"/>
               <w:noProof/>
-              <w:lang w:val="en-US"/>
             </w:rPr>
             <w:t>[22]</w:t>
           </w:r>
           <w:r>
             <w:rPr>
               <w:rFonts w:ascii="David" w:hAnsi="David" w:cs="David"/>
-              <w:lang w:val="en-US"/>
             </w:rPr>
             <w:fldChar w:fldCharType="end"/>
           </w:r>
@@ -3950,92 +3653,78 @@
       <w:r>
         <w:rPr>
           <w:rFonts w:ascii="David" w:hAnsi="David" w:cs="David"/>
-          <w:lang w:val="en-US"/>
         </w:rPr>
         <w:t>)</w:t>
       </w:r>
       <w:r>
         <w:rPr>
           <w:rFonts w:ascii="David" w:hAnsi="David" w:cs="David"/>
-          <w:lang w:val="en-US"/>
         </w:rPr>
         <w:t xml:space="preserve"> </w:t>
       </w:r>
       <w:r>
         <w:rPr>
           <w:rFonts w:ascii="David" w:hAnsi="David" w:cs="David"/>
-          <w:lang w:val="en-US"/>
         </w:rPr>
         <w:t xml:space="preserve">tried to </w:t>
       </w:r>
       <w:r>
         <w:rPr>
           <w:rFonts w:ascii="David" w:hAnsi="David" w:cs="David"/>
-          <w:lang w:val="en-US"/>
         </w:rPr>
         <w:t>deal</w:t>
       </w:r>
       <w:r>
         <w:rPr>
           <w:rFonts w:ascii="David" w:hAnsi="David" w:cs="David"/>
-          <w:lang w:val="en-US"/>
         </w:rPr>
         <w:t xml:space="preserve"> with real images noise and not necessarily synthetic one and </w:t>
       </w:r>
       <w:r>
         <w:rPr>
           <w:rFonts w:ascii="David" w:hAnsi="David" w:cs="David"/>
-          <w:lang w:val="en-US"/>
         </w:rPr>
         <w:t>utilize</w:t>
       </w:r>
       <w:r>
         <w:rPr>
           <w:rFonts w:ascii="David" w:hAnsi="David" w:cs="David"/>
-          <w:lang w:val="en-US"/>
         </w:rPr>
         <w:t xml:space="preserve"> GAN</w:t>
       </w:r>
       <w:r>
         <w:rPr>
           <w:rFonts w:ascii="David" w:hAnsi="David" w:cs="David"/>
-          <w:lang w:val="en-US"/>
         </w:rPr>
         <w:t>s</w:t>
       </w:r>
       <w:r>
         <w:rPr>
           <w:rFonts w:ascii="David" w:hAnsi="David" w:cs="David"/>
-          <w:lang w:val="en-US"/>
         </w:rPr>
         <w:t xml:space="preserve"> to estimate the noise distribution at first and </w:t>
       </w:r>
       <w:r>
         <w:rPr>
           <w:rFonts w:ascii="David" w:hAnsi="David" w:cs="David"/>
-          <w:lang w:val="en-US"/>
         </w:rPr>
         <w:t>add it</w:t>
       </w:r>
       <w:r>
         <w:rPr>
           <w:rFonts w:ascii="David" w:hAnsi="David" w:cs="David"/>
-          <w:lang w:val="en-US"/>
         </w:rPr>
         <w:t xml:space="preserve"> to </w:t>
       </w:r>
       <w:r>
         <w:rPr>
           <w:rFonts w:ascii="David" w:hAnsi="David" w:cs="David"/>
-          <w:lang w:val="en-US"/>
-        </w:rPr>
-        <w:lastRenderedPageBreak/>
+        </w:rPr>
         <w:t xml:space="preserve">the inputs of </w:t>
       </w:r>
       <w:r>
         <w:rPr>
           <w:rFonts w:ascii="David" w:hAnsi="David" w:cs="David"/>
-          <w:lang w:val="en-US"/>
         </w:rPr>
         <w:t xml:space="preserve">a deep neural network denoiser. </w:t>
       </w:r>
@@ -4043,7 +3732,6 @@
       <w:r>
         <w:rPr>
           <w:rFonts w:ascii="David" w:hAnsi="David" w:cs="David"/>
-          <w:lang w:val="en-US"/>
         </w:rPr>
         <w:t>Ohayon</w:t>
       </w:r>
@@ -4051,14 +3739,24 @@
       <w:r>
         <w:rPr>
           <w:rFonts w:ascii="David" w:hAnsi="David" w:cs="David"/>
-          <w:lang w:val="en-US"/>
-        </w:rPr>
-        <w:t xml:space="preserve"> at al. </w:t>
-      </w:r>
-      <w:r>
-        <w:rPr>
-          <w:rFonts w:ascii="David" w:hAnsi="David" w:cs="David"/>
-          <w:lang w:val="en-US"/>
+        </w:rPr>
+        <w:t xml:space="preserve"> </w:t>
+      </w:r>
+      <w:r>
+        <w:rPr>
+          <w:rFonts w:ascii="David" w:hAnsi="David" w:cs="David"/>
+        </w:rPr>
+        <w:t>e</w:t>
+      </w:r>
+      <w:r>
+        <w:rPr>
+          <w:rFonts w:ascii="David" w:hAnsi="David" w:cs="David"/>
+        </w:rPr>
+        <w:t xml:space="preserve">t al. </w:t>
+      </w:r>
+      <w:r>
+        <w:rPr>
+          <w:rFonts w:ascii="David" w:hAnsi="David" w:cs="David"/>
         </w:rPr>
         <w:t>(</w:t>
       </w:r>
@@ -4066,30 +3764,27 @@
         <w:sdtPr>
           <w:rPr>
             <w:rFonts w:ascii="David" w:hAnsi="David" w:cs="David"/>
-            <w:lang w:val="en-US"/>
           </w:rPr>
           <w:id w:val="812836802"/>
           <w:citation/>
         </w:sdtPr>
+        <w:sdtEndPr/>
         <w:sdtContent>
           <w:r>
             <w:rPr>
               <w:rFonts w:ascii="David" w:hAnsi="David" w:cs="David"/>
-              <w:lang w:val="en-US"/>
             </w:rPr>
             <w:fldChar w:fldCharType="begin"/>
           </w:r>
           <w:r>
             <w:rPr>
               <w:rFonts w:ascii="David" w:hAnsi="David" w:cs="David"/>
-              <w:lang w:val="en-US"/>
             </w:rPr>
             <w:instrText xml:space="preserve"> CITATION Oha21 \l 1033 </w:instrText>
           </w:r>
           <w:r>
             <w:rPr>
               <w:rFonts w:ascii="David" w:hAnsi="David" w:cs="David"/>
-              <w:lang w:val="en-US"/>
             </w:rPr>
             <w:fldChar w:fldCharType="separate"/>
           </w:r>
@@ -4097,14 +3792,12 @@
             <w:rPr>
               <w:rFonts w:ascii="David" w:hAnsi="David" w:cs="David"/>
               <w:noProof/>
-              <w:lang w:val="en-US"/>
             </w:rPr>
             <w:t>[23]</w:t>
           </w:r>
           <w:r>
             <w:rPr>
               <w:rFonts w:ascii="David" w:hAnsi="David" w:cs="David"/>
-              <w:lang w:val="en-US"/>
             </w:rPr>
             <w:fldChar w:fldCharType="end"/>
           </w:r>
@@ -4113,119 +3806,109 @@
       <w:r>
         <w:rPr>
           <w:rFonts w:ascii="David" w:hAnsi="David" w:cs="David"/>
-          <w:lang w:val="en-US"/>
         </w:rPr>
         <w:t>)</w:t>
       </w:r>
       <w:r>
         <w:rPr>
           <w:rFonts w:ascii="David" w:hAnsi="David" w:cs="David"/>
-          <w:lang w:val="en-US"/>
         </w:rPr>
         <w:t xml:space="preserve"> </w:t>
       </w:r>
       <w:r>
         <w:rPr>
           <w:rFonts w:ascii="David" w:hAnsi="David" w:cs="David"/>
-          <w:lang w:val="en-US"/>
-        </w:rPr>
-        <w:t xml:space="preserve">suggest sampling clean images from </w:t>
-      </w:r>
-      <w:r>
-        <w:rPr>
-          <w:rFonts w:ascii="David" w:hAnsi="David" w:cs="David"/>
-          <w:lang w:val="en-US"/>
+        </w:rPr>
+        <w:t xml:space="preserve">suggest sampling clean images </w:t>
+      </w:r>
+      <w:r>
+        <w:rPr>
+          <w:rFonts w:ascii="David" w:hAnsi="David" w:cs="David"/>
+        </w:rPr>
+        <w:lastRenderedPageBreak/>
+        <w:t xml:space="preserve">from </w:t>
+      </w:r>
+      <w:r>
+        <w:rPr>
+          <w:rFonts w:ascii="David" w:hAnsi="David" w:cs="David"/>
         </w:rPr>
         <w:t xml:space="preserve">a </w:t>
       </w:r>
       <w:r>
         <w:rPr>
           <w:rFonts w:ascii="David" w:hAnsi="David" w:cs="David"/>
-          <w:lang w:val="en-US"/>
         </w:rPr>
         <w:t xml:space="preserve">distribution </w:t>
       </w:r>
       <w:r>
         <w:rPr>
           <w:rFonts w:ascii="David" w:hAnsi="David" w:cs="David"/>
-          <w:lang w:val="en-US"/>
         </w:rPr>
         <w:t>learned</w:t>
       </w:r>
       <w:r>
         <w:rPr>
           <w:rFonts w:ascii="David" w:hAnsi="David" w:cs="David"/>
-          <w:lang w:val="en-US"/>
         </w:rPr>
         <w:t xml:space="preserve"> by</w:t>
       </w:r>
       <w:r>
         <w:rPr>
           <w:rFonts w:ascii="David" w:hAnsi="David" w:cs="David"/>
-          <w:lang w:val="en-US"/>
         </w:rPr>
         <w:t xml:space="preserve"> a</w:t>
       </w:r>
       <w:r>
         <w:rPr>
           <w:rFonts w:ascii="David" w:hAnsi="David" w:cs="David"/>
-          <w:lang w:val="en-US"/>
         </w:rPr>
         <w:t xml:space="preserve"> CGAN that </w:t>
       </w:r>
       <w:r>
         <w:rPr>
           <w:rFonts w:ascii="David" w:hAnsi="David" w:cs="David"/>
-          <w:lang w:val="en-US"/>
         </w:rPr>
         <w:t>its</w:t>
       </w:r>
       <w:r>
         <w:rPr>
           <w:rFonts w:ascii="David" w:hAnsi="David" w:cs="David"/>
-          <w:lang w:val="en-US"/>
         </w:rPr>
         <w:t xml:space="preserve"> conditional input is </w:t>
       </w:r>
       <w:r>
         <w:rPr>
           <w:rFonts w:ascii="David" w:hAnsi="David" w:cs="David"/>
-          <w:lang w:val="en-US"/>
         </w:rPr>
         <w:t xml:space="preserve">a </w:t>
       </w:r>
       <w:r>
         <w:rPr>
           <w:rFonts w:ascii="David" w:hAnsi="David" w:cs="David"/>
-          <w:lang w:val="en-US"/>
         </w:rPr>
         <w:t>noise</w:t>
       </w:r>
       <w:r>
         <w:rPr>
           <w:rFonts w:ascii="David" w:hAnsi="David" w:cs="David"/>
-          <w:lang w:val="en-US"/>
         </w:rPr>
         <w:t>d</w:t>
       </w:r>
       <w:r>
         <w:rPr>
           <w:rFonts w:ascii="David" w:hAnsi="David" w:cs="David"/>
-          <w:lang w:val="en-US"/>
         </w:rPr>
         <w:t xml:space="preserve"> </w:t>
       </w:r>
       <w:r>
         <w:rPr>
           <w:rFonts w:ascii="David" w:hAnsi="David" w:cs="David"/>
-          <w:lang w:val="en-US"/>
         </w:rPr>
         <w:t>image,</w:t>
       </w:r>
       <w:r>
         <w:rPr>
           <w:rFonts w:ascii="David" w:hAnsi="David" w:cs="David"/>
-          <w:lang w:val="en-US"/>
         </w:rPr>
         <w:t xml:space="preserve"> and the output is the clean image. </w:t>
       </w:r>
@@ -4236,97 +3919,83 @@
         <w:jc w:val="both"/>
         <w:rPr>
           <w:rFonts w:ascii="David" w:hAnsi="David" w:cs="David"/>
-          <w:lang w:val="en-US"/>
-        </w:rPr>
-      </w:pPr>
-      <w:r>
-        <w:rPr>
-          <w:rFonts w:ascii="David" w:hAnsi="David" w:cs="David"/>
-          <w:lang w:val="en-US"/>
+        </w:rPr>
+      </w:pPr>
+      <w:r>
+        <w:rPr>
+          <w:rFonts w:ascii="David" w:hAnsi="David" w:cs="David"/>
         </w:rPr>
         <w:t xml:space="preserve">Works in the deep learning </w:t>
       </w:r>
       <w:r>
         <w:rPr>
           <w:rFonts w:ascii="David" w:hAnsi="David" w:cs="David"/>
-          <w:lang w:val="en-US"/>
         </w:rPr>
         <w:t>field</w:t>
       </w:r>
       <w:r>
         <w:rPr>
           <w:rFonts w:ascii="David" w:hAnsi="David" w:cs="David"/>
-          <w:lang w:val="en-US"/>
         </w:rPr>
         <w:t xml:space="preserve">, especially those with high performance, tend to be heavy and slow, thus designated to work offline and consume many resources, </w:t>
       </w:r>
       <w:r>
         <w:rPr>
           <w:rFonts w:ascii="David" w:hAnsi="David" w:cs="David"/>
-          <w:lang w:val="en-US"/>
         </w:rPr>
         <w:t>memory,</w:t>
       </w:r>
       <w:r>
         <w:rPr>
           <w:rFonts w:ascii="David" w:hAnsi="David" w:cs="David"/>
-          <w:lang w:val="en-US"/>
         </w:rPr>
         <w:t xml:space="preserve"> and time to operate.</w:t>
       </w:r>
       <w:r>
         <w:rPr>
           <w:rFonts w:ascii="David" w:hAnsi="David" w:cs="David"/>
-          <w:lang w:val="en-US"/>
         </w:rPr>
         <w:t xml:space="preserve"> </w:t>
       </w:r>
       <w:r>
         <w:rPr>
           <w:rFonts w:ascii="David" w:hAnsi="David" w:cs="David"/>
-          <w:lang w:val="en-US"/>
         </w:rPr>
         <w:t xml:space="preserve">Our contribution is an efficient learning denoiser </w:t>
       </w:r>
       <w:r>
         <w:rPr>
           <w:rFonts w:ascii="David" w:hAnsi="David" w:cs="David"/>
-          <w:lang w:val="en-US"/>
         </w:rPr>
         <w:t>a</w:t>
       </w:r>
       <w:r>
         <w:rPr>
           <w:rFonts w:ascii="David" w:hAnsi="David" w:cs="David"/>
-          <w:lang w:val="en-US"/>
         </w:rPr>
         <w:t xml:space="preserve">rchitecture </w:t>
       </w:r>
       <w:r>
         <w:rPr>
           <w:rFonts w:ascii="David" w:hAnsi="David" w:cs="David"/>
-          <w:lang w:val="en-US"/>
         </w:rPr>
         <w:t xml:space="preserve">that is designated to operate fast and </w:t>
       </w:r>
       <w:r>
         <w:rPr>
           <w:rFonts w:ascii="David" w:hAnsi="David" w:cs="David"/>
-          <w:lang w:val="en-US"/>
         </w:rPr>
         <w:t>is a light model emerging from</w:t>
       </w:r>
       <w:r>
         <w:rPr>
           <w:rFonts w:ascii="David" w:hAnsi="David" w:cs="David"/>
-          <w:lang w:val="en-US"/>
         </w:rPr>
         <w:t xml:space="preserve"> a</w:t>
       </w:r>
       <w:r>
         <w:rPr>
           <w:rFonts w:ascii="David" w:hAnsi="David" w:cs="David"/>
-          <w:lang w:val="en-US"/>
         </w:rPr>
         <w:t xml:space="preserve"> NAS process. </w:t>
       </w:r>
@@ -4344,21 +4013,12 @@
     <w:p>
       <w:pPr>
         <w:pStyle w:val="Heading2"/>
-        <w:rPr>
-          <w:lang w:val="en-US"/>
-        </w:rPr>
       </w:pPr>
       <w:bookmarkStart w:id="5" w:name="_Toc82601282"/>
       <w:r>
-        <w:rPr>
-          <w:lang w:val="en-US"/>
-        </w:rPr>
         <w:t>Neural Architecture Search</w:t>
       </w:r>
       <w:r>
-        <w:rPr>
-          <w:lang w:val="en-US"/>
-        </w:rPr>
         <w:t xml:space="preserve"> (NAS)</w:t>
       </w:r>
       <w:bookmarkEnd w:id="5"/>
@@ -4370,15 +4030,25 @@
         <w:jc w:val="both"/>
         <w:rPr>
           <w:rFonts w:ascii="David" w:hAnsi="David" w:cs="David"/>
-          <w:lang w:val="en-US"/>
-        </w:rPr>
-      </w:pPr>
-      <w:r>
-        <w:rPr>
-          <w:rFonts w:ascii="David" w:hAnsi="David" w:cs="David"/>
-          <w:lang w:val="en-US"/>
-        </w:rPr>
-        <w:t>Deep Learning has enabled remarkable progress over the last years on a variety of tasks,</w:t>
+        </w:rPr>
+      </w:pPr>
+      <w:r>
+        <w:rPr>
+          <w:rFonts w:ascii="David" w:hAnsi="David" w:cs="David"/>
+        </w:rPr>
+        <w:t xml:space="preserve">Deep Learning has enabled remarkable progress over the </w:t>
+      </w:r>
+      <w:r>
+        <w:rPr>
+          <w:rFonts w:ascii="David" w:hAnsi="David" w:cs="David"/>
+        </w:rPr>
+        <w:t>previous</w:t>
+      </w:r>
+      <w:r>
+        <w:rPr>
+          <w:rFonts w:ascii="David" w:hAnsi="David" w:cs="David"/>
+        </w:rPr>
+        <w:t xml:space="preserve"> years on a variety of tasks,</w:t>
       </w:r>
     </w:p>
     <w:p>
@@ -4388,15 +4058,67 @@
         <w:jc w:val="both"/>
         <w:rPr>
           <w:rFonts w:ascii="David" w:hAnsi="David" w:cs="David"/>
-          <w:lang w:val="en-US"/>
-        </w:rPr>
-      </w:pPr>
-      <w:r>
-        <w:rPr>
-          <w:rFonts w:ascii="David" w:hAnsi="David" w:cs="David"/>
-          <w:lang w:val="en-US"/>
+        </w:rPr>
+      </w:pPr>
+      <w:r>
+        <w:rPr>
+          <w:rFonts w:ascii="David" w:hAnsi="David" w:cs="David"/>
         </w:rPr>
         <w:t>such as image recognition, speech recognition, and machine translation. One crucial aspect</w:t>
+      </w:r>
+      <w:r>
+        <w:rPr>
+          <w:rFonts w:ascii="David" w:hAnsi="David" w:cs="David"/>
+        </w:rPr>
+        <w:t xml:space="preserve"> </w:t>
+      </w:r>
+      <w:r>
+        <w:rPr>
+          <w:rFonts w:ascii="David" w:hAnsi="David" w:cs="David"/>
+        </w:rPr>
+        <w:t>for this progress are novel neural architectures</w:t>
+      </w:r>
+      <w:r>
+        <w:rPr>
+          <w:rFonts w:ascii="David" w:hAnsi="David" w:cs="David"/>
+        </w:rPr>
+        <w:t>.</w:t>
+      </w:r>
+      <w:r>
+        <w:rPr>
+          <w:rFonts w:ascii="David" w:hAnsi="David" w:cs="David"/>
+        </w:rPr>
+        <w:t xml:space="preserve"> The early days of the deep learning era focused on utilizing neural networks for various tasks, while mostly ignoring memory and computational efficiency. Throughout the years the importance of the </w:t>
+      </w:r>
+      <w:r>
+        <w:rPr>
+          <w:rFonts w:ascii="David" w:hAnsi="David" w:cs="David"/>
+        </w:rPr>
+        <w:t>network’s</w:t>
+      </w:r>
+      <w:r>
+        <w:rPr>
+          <w:rFonts w:ascii="David" w:hAnsi="David" w:cs="David"/>
+        </w:rPr>
+        <w:t xml:space="preserve"> architecture </w:t>
+      </w:r>
+      <w:r>
+        <w:rPr>
+          <w:rFonts w:ascii="David" w:hAnsi="David" w:cs="David"/>
+        </w:rPr>
+        <w:t xml:space="preserve">came to knowledge in research, both for </w:t>
+      </w:r>
+      <w:r>
+        <w:rPr>
+          <w:rFonts w:ascii="David" w:hAnsi="David" w:cs="David"/>
+        </w:rPr>
+        <w:t>performance</w:t>
+      </w:r>
+      <w:r>
+        <w:rPr>
+          <w:rFonts w:ascii="David" w:hAnsi="David" w:cs="David"/>
+        </w:rPr>
+        <w:t xml:space="preserve"> and both for finding the most efficient architecture to perform a given task. NAS (Neural Architecture Search) are methods to automate the process of models’ architecture design per provided latency/other constraints.</w:t>
       </w:r>
     </w:p>
     <w:p>
@@ -4406,22 +4128,231 @@
         <w:jc w:val="both"/>
         <w:rPr>
           <w:rFonts w:ascii="David" w:hAnsi="David" w:cs="David"/>
-          <w:lang w:val="en-US"/>
-        </w:rPr>
-      </w:pPr>
-      <w:r>
-        <w:rPr>
-          <w:rFonts w:ascii="David" w:hAnsi="David" w:cs="David"/>
-          <w:lang w:val="en-US"/>
-        </w:rPr>
-        <w:t>for this progress are novel neural architectures</w:t>
-      </w:r>
-      <w:r>
-        <w:rPr>
-          <w:rFonts w:ascii="David" w:hAnsi="David" w:cs="David"/>
-          <w:lang w:val="en-US"/>
-        </w:rPr>
-        <w:t>.</w:t>
+        </w:rPr>
+      </w:pPr>
+      <w:r>
+        <w:rPr>
+          <w:rFonts w:ascii="David" w:hAnsi="David" w:cs="David"/>
+        </w:rPr>
+        <w:t>NAS methods</w:t>
+      </w:r>
+      <w:r>
+        <w:rPr>
+          <w:rFonts w:ascii="David" w:hAnsi="David" w:cs="David"/>
+        </w:rPr>
+        <w:t xml:space="preserve"> may be divided into several types:</w:t>
+      </w:r>
+    </w:p>
+    <w:p>
+      <w:pPr>
+        <w:pStyle w:val="ListParagraph"/>
+        <w:numPr>
+          <w:ilvl w:val="0"/>
+          <w:numId w:val="39"/>
+        </w:numPr>
+        <w:spacing w:line="360" w:lineRule="auto"/>
+        <w:jc w:val="both"/>
+        <w:rPr>
+          <w:rFonts w:ascii="David" w:hAnsi="David" w:cs="David"/>
+        </w:rPr>
+      </w:pPr>
+      <w:r>
+        <w:rPr>
+          <w:rFonts w:ascii="David" w:hAnsi="David" w:cs="David"/>
+        </w:rPr>
+        <w:t>Random search methods – Simply randomly search the parameter and architecture space, searching for the best architecture.</w:t>
+      </w:r>
+    </w:p>
+    <w:p>
+      <w:pPr>
+        <w:pStyle w:val="ListParagraph"/>
+        <w:numPr>
+          <w:ilvl w:val="0"/>
+          <w:numId w:val="39"/>
+        </w:numPr>
+        <w:spacing w:line="360" w:lineRule="auto"/>
+        <w:jc w:val="both"/>
+        <w:rPr>
+          <w:rFonts w:ascii="David" w:hAnsi="David" w:cs="David"/>
+        </w:rPr>
+      </w:pPr>
+      <w:r>
+        <w:rPr>
+          <w:rFonts w:ascii="David" w:hAnsi="David" w:cs="David"/>
+        </w:rPr>
+        <w:t>Evolutionary methods – A network is sampled every step, and then serves as a parent to generate child networks with some mutations.</w:t>
+      </w:r>
+    </w:p>
+    <w:p>
+      <w:pPr>
+        <w:pStyle w:val="ListParagraph"/>
+        <w:numPr>
+          <w:ilvl w:val="0"/>
+          <w:numId w:val="39"/>
+        </w:numPr>
+        <w:spacing w:line="360" w:lineRule="auto"/>
+        <w:jc w:val="both"/>
+        <w:rPr>
+          <w:rFonts w:ascii="David" w:hAnsi="David" w:cs="David"/>
+        </w:rPr>
+      </w:pPr>
+      <w:r>
+        <w:rPr>
+          <w:rFonts w:ascii="David" w:hAnsi="David" w:cs="David"/>
+        </w:rPr>
+        <w:t>Gradient-based methods</w:t>
+      </w:r>
+      <w:r>
+        <w:rPr>
+          <w:rFonts w:ascii="David" w:hAnsi="David" w:cs="David"/>
+        </w:rPr>
+        <w:t xml:space="preserve"> (e.g., </w:t>
+      </w:r>
+      <w:sdt>
+        <w:sdtPr>
+          <w:rPr>
+            <w:rFonts w:ascii="David" w:hAnsi="David" w:cs="David"/>
+          </w:rPr>
+          <w:id w:val="-1874908399"/>
+          <w:citation/>
+        </w:sdtPr>
+        <w:sdtContent>
+          <w:r>
+            <w:rPr>
+              <w:rFonts w:ascii="David" w:hAnsi="David" w:cs="David"/>
+            </w:rPr>
+            <w:fldChar w:fldCharType="begin"/>
+          </w:r>
+          <w:r>
+            <w:rPr>
+              <w:rFonts w:ascii="David" w:hAnsi="David" w:cs="David"/>
+            </w:rPr>
+            <w:instrText xml:space="preserve"> CITATION Liu18 \l 1033 </w:instrText>
+          </w:r>
+          <w:r>
+            <w:rPr>
+              <w:rFonts w:ascii="David" w:hAnsi="David" w:cs="David"/>
+            </w:rPr>
+            <w:fldChar w:fldCharType="separate"/>
+          </w:r>
+          <w:r>
+            <w:rPr>
+              <w:rFonts w:ascii="David" w:hAnsi="David" w:cs="David"/>
+              <w:noProof/>
+            </w:rPr>
+            <w:t>[8]</w:t>
+          </w:r>
+          <w:r>
+            <w:rPr>
+              <w:rFonts w:ascii="David" w:hAnsi="David" w:cs="David"/>
+            </w:rPr>
+            <w:fldChar w:fldCharType="end"/>
+          </w:r>
+        </w:sdtContent>
+      </w:sdt>
+      <w:r>
+        <w:rPr>
+          <w:rFonts w:ascii="David" w:hAnsi="David" w:cs="David"/>
+        </w:rPr>
+        <w:t>)</w:t>
+      </w:r>
+      <w:r>
+        <w:rPr>
+          <w:rFonts w:ascii="David" w:hAnsi="David" w:cs="David"/>
+        </w:rPr>
+        <w:t xml:space="preserve"> – A continuous relaxation is proposed as the architecture-optimization problem, allowing gradient-based optimization on a combination of operations.</w:t>
+      </w:r>
+    </w:p>
+    <w:p>
+      <w:pPr>
+        <w:pStyle w:val="ListParagraph"/>
+        <w:numPr>
+          <w:ilvl w:val="0"/>
+          <w:numId w:val="39"/>
+        </w:numPr>
+        <w:spacing w:line="360" w:lineRule="auto"/>
+        <w:jc w:val="both"/>
+        <w:rPr>
+          <w:rFonts w:ascii="David" w:hAnsi="David" w:cs="David"/>
+        </w:rPr>
+      </w:pPr>
+      <w:r>
+        <w:rPr>
+          <w:rFonts w:ascii="David" w:hAnsi="David" w:cs="David"/>
+        </w:rPr>
+        <w:t xml:space="preserve">Reinforcement Learning </w:t>
+      </w:r>
+      <w:r>
+        <w:rPr>
+          <w:rFonts w:ascii="David" w:hAnsi="David" w:cs="David"/>
+        </w:rPr>
+        <w:t>methods</w:t>
+      </w:r>
+      <w:r>
+        <w:rPr>
+          <w:rFonts w:ascii="David" w:hAnsi="David" w:cs="David"/>
+        </w:rPr>
+        <w:t xml:space="preserve"> (e.g., </w:t>
+      </w:r>
+      <w:sdt>
+        <w:sdtPr>
+          <w:rPr>
+            <w:rFonts w:ascii="David" w:hAnsi="David" w:cs="David"/>
+          </w:rPr>
+          <w:id w:val="1557666194"/>
+          <w:citation/>
+        </w:sdtPr>
+        <w:sdtContent>
+          <w:r>
+            <w:rPr>
+              <w:rFonts w:ascii="David" w:hAnsi="David" w:cs="David"/>
+            </w:rPr>
+            <w:fldChar w:fldCharType="begin"/>
+          </w:r>
+          <w:r>
+            <w:rPr>
+              <w:rFonts w:ascii="David" w:hAnsi="David" w:cs="David"/>
+            </w:rPr>
+            <w:instrText xml:space="preserve"> CITATION Zop16 \l 1033 </w:instrText>
+          </w:r>
+          <w:r>
+            <w:rPr>
+              <w:rFonts w:ascii="David" w:hAnsi="David" w:cs="David"/>
+            </w:rPr>
+            <w:fldChar w:fldCharType="separate"/>
+          </w:r>
+          <w:r>
+            <w:rPr>
+              <w:rFonts w:ascii="David" w:hAnsi="David" w:cs="David"/>
+              <w:noProof/>
+            </w:rPr>
+            <w:t>[7]</w:t>
+          </w:r>
+          <w:r>
+            <w:rPr>
+              <w:rFonts w:ascii="David" w:hAnsi="David" w:cs="David"/>
+            </w:rPr>
+            <w:fldChar w:fldCharType="end"/>
+          </w:r>
+        </w:sdtContent>
+      </w:sdt>
+      <w:r>
+        <w:rPr>
+          <w:rFonts w:ascii="David" w:hAnsi="David" w:cs="David"/>
+        </w:rPr>
+        <w:t>)</w:t>
+      </w:r>
+      <w:r>
+        <w:rPr>
+          <w:rFonts w:ascii="David" w:hAnsi="David" w:cs="David"/>
+        </w:rPr>
+        <w:t xml:space="preserve"> – Based on the regular RL scheme, an agent generates architectures and achieves rewards in the form of performance estimations</w:t>
+      </w:r>
+      <w:r>
+        <w:rPr>
+          <w:rFonts w:ascii="David" w:hAnsi="David" w:cs="David"/>
+        </w:rPr>
+        <w:t>, the agent’s policy is optimized to achieve the highest reward via RL techniques.</w:t>
       </w:r>
     </w:p>
     <w:p>
@@ -4431,44 +4362,219 @@
         <w:jc w:val="both"/>
         <w:rPr>
           <w:rFonts w:ascii="David" w:hAnsi="David" w:cs="David"/>
-          <w:lang w:val="en-US"/>
-        </w:rPr>
-      </w:pPr>
+        </w:rPr>
+      </w:pPr>
+      <w:r>
+        <w:rPr>
+          <w:rFonts w:ascii="David" w:hAnsi="David" w:cs="David"/>
+        </w:rPr>
+        <w:t xml:space="preserve">Earlier NAS methods (such as </w:t>
+      </w:r>
+      <w:sdt>
+        <w:sdtPr>
+          <w:id w:val="-1839150789"/>
+          <w:citation/>
+        </w:sdtPr>
+        <w:sdtContent>
+          <w:r>
+            <w:rPr>
+              <w:rFonts w:ascii="David" w:hAnsi="David" w:cs="David"/>
+            </w:rPr>
+            <w:fldChar w:fldCharType="begin"/>
+          </w:r>
+          <w:r>
+            <w:rPr>
+              <w:rFonts w:ascii="David" w:hAnsi="David" w:cs="David"/>
+            </w:rPr>
+            <w:instrText xml:space="preserve"> CITATION Zop16 \l 1033 </w:instrText>
+          </w:r>
+          <w:r>
+            <w:rPr>
+              <w:rFonts w:ascii="David" w:hAnsi="David" w:cs="David"/>
+            </w:rPr>
+            <w:fldChar w:fldCharType="separate"/>
+          </w:r>
+          <w:r>
+            <w:rPr>
+              <w:rFonts w:ascii="David" w:hAnsi="David" w:cs="David"/>
+              <w:noProof/>
+            </w:rPr>
+            <w:t>[7]</w:t>
+          </w:r>
+          <w:r>
+            <w:rPr>
+              <w:rFonts w:ascii="David" w:hAnsi="David" w:cs="David"/>
+            </w:rPr>
+            <w:fldChar w:fldCharType="end"/>
+          </w:r>
+        </w:sdtContent>
+      </w:sdt>
+      <w:r>
+        <w:rPr>
+          <w:rFonts w:ascii="David" w:hAnsi="David" w:cs="David"/>
+        </w:rPr>
+        <w:t xml:space="preserve">) focused solely on accuracy and not on efficiency, producing SOTA classification models, on the expense of inference time. </w:t>
+      </w:r>
+      <w:r>
+        <w:rPr>
+          <w:rFonts w:ascii="David" w:hAnsi="David" w:cs="David"/>
+        </w:rPr>
+        <w:t xml:space="preserve">Hardware-aware </w:t>
+      </w:r>
+      <w:r>
+        <w:rPr>
+          <w:rFonts w:ascii="David" w:hAnsi="David" w:cs="David"/>
+        </w:rPr>
+        <w:t>NAS</w:t>
+      </w:r>
+      <w:r>
+        <w:rPr>
+          <w:rFonts w:ascii="David" w:hAnsi="David" w:cs="David"/>
+        </w:rPr>
+        <w:t xml:space="preserve"> (</w:t>
+      </w:r>
+      <w:sdt>
+        <w:sdtPr>
+          <w:rPr>
+            <w:rFonts w:ascii="David" w:hAnsi="David" w:cs="David"/>
+          </w:rPr>
+          <w:id w:val="257576314"/>
+          <w:citation/>
+        </w:sdtPr>
+        <w:sdtContent>
+          <w:r>
+            <w:rPr>
+              <w:rFonts w:ascii="David" w:hAnsi="David" w:cs="David"/>
+            </w:rPr>
+            <w:fldChar w:fldCharType="begin"/>
+          </w:r>
+          <w:r>
+            <w:rPr>
+              <w:rFonts w:ascii="David" w:hAnsi="David" w:cs="David"/>
+            </w:rPr>
+            <w:instrText xml:space="preserve"> CITATION Cai18 \l 1033 </w:instrText>
+          </w:r>
+          <w:r>
+            <w:rPr>
+              <w:rFonts w:ascii="David" w:hAnsi="David" w:cs="David"/>
+            </w:rPr>
+            <w:fldChar w:fldCharType="separate"/>
+          </w:r>
+          <w:r>
+            <w:rPr>
+              <w:rFonts w:ascii="David" w:hAnsi="David" w:cs="David"/>
+              <w:noProof/>
+            </w:rPr>
+            <w:t>[9]</w:t>
+          </w:r>
+          <w:r>
+            <w:rPr>
+              <w:rFonts w:ascii="David" w:hAnsi="David" w:cs="David"/>
+            </w:rPr>
+            <w:fldChar w:fldCharType="end"/>
+          </w:r>
+        </w:sdtContent>
+      </w:sdt>
+      <w:r>
+        <w:rPr>
+          <w:rFonts w:ascii="David" w:hAnsi="David" w:cs="David"/>
+        </w:rPr>
+        <w:t xml:space="preserve">) also began emerging, attempting to achieve the best performance while satisfying hardware constraints. Our model is based on such a </w:t>
+      </w:r>
+      <w:r>
+        <w:rPr>
+          <w:rFonts w:ascii="David" w:hAnsi="David" w:cs="David"/>
+        </w:rPr>
+        <w:t>model</w:t>
+      </w:r>
+      <w:r>
+        <w:rPr>
+          <w:rFonts w:ascii="David" w:hAnsi="David" w:cs="David"/>
+        </w:rPr>
+        <w:t xml:space="preserve"> and is a Gradient-based method</w:t>
+      </w:r>
+      <w:r>
+        <w:rPr>
+          <w:rFonts w:ascii="David" w:hAnsi="David" w:cs="David"/>
+        </w:rPr>
+        <w:t>.</w:t>
+      </w:r>
     </w:p>
     <w:p>
       <w:pPr>
+        <w:spacing w:after="160" w:line="259" w:lineRule="auto"/>
+        <w:rPr>
+          <w:rFonts w:ascii="David" w:hAnsi="David" w:cs="David"/>
+        </w:rPr>
+      </w:pPr>
+      <w:r>
+        <w:rPr>
+          <w:rFonts w:ascii="David" w:hAnsi="David" w:cs="David"/>
+        </w:rPr>
+        <w:br w:type="page"/>
+      </w:r>
+    </w:p>
+    <w:p>
+      <w:pPr>
         <w:pStyle w:val="Heading2"/>
-        <w:rPr>
-          <w:lang w:val="en-US"/>
-        </w:rPr>
       </w:pPr>
       <w:bookmarkStart w:id="6" w:name="_Toc82601283"/>
       <w:r>
-        <w:rPr>
-          <w:lang w:val="en-US"/>
-        </w:rPr>
+        <w:lastRenderedPageBreak/>
         <w:t>NAS Image Denoising</w:t>
       </w:r>
       <w:bookmarkEnd w:id="6"/>
     </w:p>
     <w:p>
       <w:pPr>
-        <w:rPr>
-          <w:lang w:val="en-US"/>
-        </w:rPr>
-      </w:pPr>
+        <w:spacing w:line="360" w:lineRule="auto"/>
+        <w:ind w:firstLine="461"/>
+        <w:jc w:val="both"/>
+        <w:rPr>
+          <w:rFonts w:ascii="David" w:hAnsi="David" w:cs="David"/>
+        </w:rPr>
+      </w:pPr>
+      <w:r>
+        <w:rPr>
+          <w:rFonts w:ascii="David" w:hAnsi="David" w:cs="David"/>
+        </w:rPr>
+        <w:t>Our focus on this project is on the task of image-denoising. Specifically, latency efficient image denoising</w:t>
+      </w:r>
+      <w:r>
+        <w:rPr>
+          <w:rFonts w:ascii="David" w:hAnsi="David" w:cs="David"/>
+        </w:rPr>
+        <w:t xml:space="preserve">, achieved using a NAS process. It is important to note that our project does not </w:t>
+      </w:r>
+      <w:r>
+        <w:rPr>
+          <w:rFonts w:ascii="David" w:hAnsi="David" w:cs="David"/>
+        </w:rPr>
+        <w:t xml:space="preserve">actually perform NAS for the desired task, but utilizes an architecture proposed by another paper for an image classification task (which was indeed acquired using NAS) and </w:t>
+      </w:r>
+      <w:r>
+        <w:rPr>
+          <w:rFonts w:ascii="David" w:hAnsi="David" w:cs="David"/>
+        </w:rPr>
+        <w:t>transfers it to the image denoising task. The main focus is the time efficiency of the acquired model. We therefore present some papers which did perform NAS for efficient image denoising.</w:t>
+      </w:r>
     </w:p>
     <w:p>
       <w:pPr>
         <w:spacing w:line="360" w:lineRule="auto"/>
-        <w:ind w:left="94"/>
         <w:jc w:val="both"/>
         <w:rPr>
           <w:rFonts w:ascii="David" w:hAnsi="David" w:cs="David"/>
-          <w:rtl/>
-          <w:lang w:val="en-US"/>
-        </w:rPr>
-      </w:pPr>
+          <w:highlight w:val="yellow"/>
+        </w:rPr>
+      </w:pPr>
+      <w:r>
+        <w:rPr>
+          <w:rFonts w:ascii="David" w:hAnsi="David" w:cs="David"/>
+          <w:highlight w:val="yellow"/>
+        </w:rPr>
+        <w:t>TODO: continue:</w:t>
+      </w:r>
     </w:p>
     <w:p>
       <w:pPr>
@@ -4476,18 +4582,74 @@
         <w:jc w:val="both"/>
         <w:rPr>
           <w:rFonts w:ascii="David" w:hAnsi="David" w:cs="David"/>
-        </w:rPr>
-      </w:pPr>
+          <w:highlight w:val="yellow"/>
+        </w:rPr>
+      </w:pPr>
+      <w:hyperlink r:id="rId12" w:history="1">
+        <w:r>
+          <w:rPr>
+            <w:rStyle w:val="Hyperlink"/>
+            <w:rFonts w:ascii="David" w:hAnsi="David" w:cs="David"/>
+            <w:highlight w:val="yellow"/>
+          </w:rPr>
+          <w:t>https://arxiv.org/pdf/2104.02525.pdf</w:t>
+        </w:r>
+      </w:hyperlink>
     </w:p>
     <w:p>
       <w:pPr>
+        <w:spacing w:line="360" w:lineRule="auto"/>
+        <w:jc w:val="both"/>
+        <w:rPr>
+          <w:rFonts w:ascii="David" w:hAnsi="David" w:cs="David"/>
+          <w:highlight w:val="yellow"/>
+        </w:rPr>
+      </w:pPr>
+      <w:hyperlink r:id="rId13" w:history="1">
+        <w:r>
+          <w:rPr>
+            <w:rStyle w:val="Hyperlink"/>
+            <w:rFonts w:ascii="David" w:hAnsi="David" w:cs="David"/>
+            <w:highlight w:val="yellow"/>
+          </w:rPr>
+          <w:t>https://arxiv.org/pdf/1909.08228.pdf</w:t>
+        </w:r>
+      </w:hyperlink>
+    </w:p>
+    <w:p>
+      <w:pPr>
+        <w:spacing w:line="360" w:lineRule="auto"/>
+        <w:jc w:val="both"/>
+        <w:rPr>
+          <w:rFonts w:ascii="David" w:hAnsi="David" w:cs="David"/>
+        </w:rPr>
+      </w:pPr>
+      <w:hyperlink r:id="rId14" w:history="1">
+        <w:r>
+          <w:rPr>
+            <w:rStyle w:val="Hyperlink"/>
+            <w:rFonts w:ascii="David" w:hAnsi="David" w:cs="David"/>
+            <w:highlight w:val="yellow"/>
+          </w:rPr>
+          <w:t>https://arxiv.org/pdf/2004.08870.pdf</w:t>
+        </w:r>
+      </w:hyperlink>
+    </w:p>
+    <w:p>
+      <w:pPr>
+        <w:spacing w:line="360" w:lineRule="auto"/>
+        <w:jc w:val="both"/>
+        <w:rPr>
+          <w:rFonts w:ascii="David" w:hAnsi="David" w:cs="David"/>
+        </w:rPr>
+      </w:pPr>
+    </w:p>
+    <w:p>
+      <w:pPr>
         <w:pStyle w:val="Heading1"/>
       </w:pPr>
       <w:bookmarkStart w:id="7" w:name="_Toc82601284"/>
       <w:r>
-        <w:rPr>
-          <w:lang w:val="en-US"/>
-        </w:rPr>
         <w:t>Method</w:t>
       </w:r>
       <w:bookmarkEnd w:id="7"/>
@@ -4495,16 +4657,15 @@
     <w:p>
       <w:pPr>
         <w:spacing w:line="360" w:lineRule="auto"/>
+        <w:ind w:firstLine="461"/>
         <w:jc w:val="both"/>
         <w:rPr>
           <w:rFonts w:ascii="David" w:hAnsi="David" w:cs="David"/>
-          <w:lang w:val="en-US"/>
-        </w:rPr>
-      </w:pPr>
-      <w:r>
-        <w:rPr>
-          <w:rFonts w:ascii="David" w:hAnsi="David" w:cs="David"/>
-          <w:lang w:val="en-US"/>
+        </w:rPr>
+      </w:pPr>
+      <w:r>
+        <w:rPr>
+          <w:rFonts w:ascii="David" w:hAnsi="David" w:cs="David"/>
         </w:rPr>
         <w:t xml:space="preserve">We adopt the architecture proposed by </w:t>
       </w:r>
@@ -4516,6 +4677,7 @@
           <w:id w:val="1253780433"/>
           <w:citation/>
         </w:sdtPr>
+        <w:sdtEndPr/>
         <w:sdtContent>
           <w:r>
             <w:rPr>
@@ -4526,7 +4688,6 @@
           <w:r>
             <w:rPr>
               <w:rFonts w:ascii="David" w:hAnsi="David" w:cs="David"/>
-              <w:lang w:val="en-US"/>
             </w:rPr>
             <w:instrText xml:space="preserve"> CITATION Niv21 \l 1033 </w:instrText>
           </w:r>
@@ -4540,7 +4701,6 @@
             <w:rPr>
               <w:rFonts w:ascii="David" w:hAnsi="David" w:cs="David"/>
               <w:noProof/>
-              <w:lang w:val="en-US"/>
             </w:rPr>
             <w:t>[11]</w:t>
           </w:r>
@@ -4555,7 +4715,6 @@
       <w:r>
         <w:rPr>
           <w:rFonts w:ascii="David" w:hAnsi="David" w:cs="David"/>
-          <w:lang w:val="en-US"/>
         </w:rPr>
         <w:t>, which performed a NAS process on MobileNetV3 and found an efficient and light architecture fit for the image classification task. Their architecture is composed of several bottleneck blocks with different parameters and may be described as follows:</w:t>
       </w:r>
@@ -4566,14 +4725,12 @@
         <w:jc w:val="both"/>
         <w:rPr>
           <w:rFonts w:ascii="David" w:hAnsi="David" w:cs="David"/>
-          <w:lang w:val="en-US"/>
         </w:rPr>
       </w:pPr>
       <w:r>
         <w:rPr>
           <w:rFonts w:ascii="David" w:hAnsi="David" w:cs="David"/>
           <w:highlight w:val="yellow"/>
-          <w:lang w:val="en-US"/>
         </w:rPr>
         <w:t>TODO: add diagram of architecture</w:t>
       </w:r>
@@ -4584,13 +4741,11 @@
         <w:jc w:val="both"/>
         <w:rPr>
           <w:rFonts w:ascii="David" w:hAnsi="David" w:cs="David"/>
-          <w:lang w:val="en-US"/>
-        </w:rPr>
-      </w:pPr>
-      <w:r>
-        <w:rPr>
-          <w:rFonts w:ascii="David" w:hAnsi="David" w:cs="David"/>
-          <w:lang w:val="en-US"/>
+        </w:rPr>
+      </w:pPr>
+      <w:r>
+        <w:rPr>
+          <w:rFonts w:ascii="David" w:hAnsi="David" w:cs="David"/>
         </w:rPr>
         <w:t>The paper shows superior top-1 accuracy for small latencies, as presented:</w:t>
       </w:r>
@@ -4601,13 +4756,12 @@
         <w:jc w:val="both"/>
         <w:rPr>
           <w:rFonts w:ascii="David" w:hAnsi="David" w:cs="David"/>
-          <w:lang w:val="en-US"/>
-        </w:rPr>
-      </w:pPr>
-      <w:r>
-        <w:rPr>
-          <w:rFonts w:ascii="David" w:hAnsi="David" w:cs="David"/>
-          <w:lang w:val="en-US"/>
+        </w:rPr>
+      </w:pPr>
+      <w:r>
+        <w:rPr>
+          <w:rFonts w:ascii="David" w:hAnsi="David" w:cs="David"/>
+          <w:noProof/>
         </w:rPr>
         <w:drawing>
           <wp:inline distT="0" distB="0" distL="0" distR="0" wp14:anchorId="4052B441" wp14:editId="3E003A08">
@@ -4625,7 +4779,7 @@
                     <pic:cNvPicPr/>
                   </pic:nvPicPr>
                   <pic:blipFill>
-                    <a:blip r:embed="rId12"/>
+                    <a:blip r:embed="rId15"/>
                     <a:stretch>
                       <a:fillRect/>
                     </a:stretch>
@@ -4652,107 +4806,116 @@
         <w:jc w:val="both"/>
         <w:rPr>
           <w:rFonts w:ascii="David" w:hAnsi="David" w:cs="David"/>
-          <w:lang w:val="en-US"/>
-        </w:rPr>
-      </w:pPr>
-      <w:r>
-        <w:rPr>
-          <w:rFonts w:ascii="David" w:hAnsi="David" w:cs="David"/>
-          <w:lang w:val="en-US"/>
+        </w:rPr>
+      </w:pPr>
+      <w:r>
+        <w:rPr>
+          <w:rFonts w:ascii="David" w:hAnsi="David" w:cs="David"/>
+        </w:rPr>
+        <w:t xml:space="preserve">Our goal is to use this architecture as a base-block for our image denoising model, retrain it, and achieve good denoising with </w:t>
+      </w:r>
+      <w:r>
+        <w:rPr>
+          <w:rFonts w:ascii="David" w:hAnsi="David" w:cs="David"/>
+        </w:rPr>
+        <w:t>short latency</w:t>
+      </w:r>
+      <w:r>
+        <w:rPr>
+          <w:rFonts w:ascii="David" w:hAnsi="David" w:cs="David"/>
+        </w:rPr>
+        <w:t xml:space="preserve">. </w:t>
+      </w:r>
+      <w:r>
+        <w:rPr>
+          <w:rFonts w:ascii="David" w:hAnsi="David" w:cs="David"/>
+        </w:rPr>
+        <w:t xml:space="preserve">It is well known that a good image-denoising scheme is composed of an encoder-decoder structure </w:t>
+      </w:r>
+      <w:r>
+        <w:rPr>
+          <w:rFonts w:ascii="David" w:hAnsi="David" w:cs="David"/>
+          <w:highlight w:val="yellow"/>
+        </w:rPr>
+        <w:t>(references?)</w:t>
+      </w:r>
+      <w:r>
+        <w:rPr>
+          <w:rFonts w:ascii="David" w:hAnsi="David" w:cs="David"/>
+        </w:rPr>
+        <w:t xml:space="preserve">. </w:t>
+      </w:r>
+      <w:r>
+        <w:rPr>
+          <w:rFonts w:ascii="David" w:hAnsi="David" w:cs="David"/>
+        </w:rPr>
+        <w:t xml:space="preserve">Consequently, we use the classifier structure proposed above as an encoder, while eliminating the final classification layers, and add are own deconvolution layers as a decoder. Our hope is that the good accuracy achieved by the </w:t>
+      </w:r>
+      <w:r>
+        <w:rPr>
+          <w:rFonts w:ascii="David" w:hAnsi="David" w:cs="David"/>
         </w:rPr>
         <w:lastRenderedPageBreak/>
-        <w:t xml:space="preserve">It is well known that a good image-denoising scheme is composed of an encoder-decoder structure </w:t>
+        <w:t xml:space="preserve">original papers classifying architecture will result in a fitting encoder for our image-denoising network, since it was previously shown by a wide range of papers </w:t>
       </w:r>
       <w:r>
         <w:rPr>
           <w:rFonts w:ascii="David" w:hAnsi="David" w:cs="David"/>
           <w:highlight w:val="yellow"/>
-          <w:lang w:val="en-US"/>
         </w:rPr>
         <w:t>(references?)</w:t>
       </w:r>
       <w:r>
         <w:rPr>
           <w:rFonts w:ascii="David" w:hAnsi="David" w:cs="David"/>
-          <w:lang w:val="en-US"/>
-        </w:rPr>
-        <w:t xml:space="preserve">. </w:t>
-      </w:r>
-      <w:r>
-        <w:rPr>
-          <w:rFonts w:ascii="David" w:hAnsi="David" w:cs="David"/>
-          <w:lang w:val="en-US"/>
-        </w:rPr>
-        <w:t xml:space="preserve">Consequently, we use the classifier structure proposed above as an encoder, while eliminating the final classification layers, and add are own deconvolution layers as a decoder. Our hope is that the good accuracy achieved by the original papers classifying architecture will result in a fitting encoder for our image-denoising network, since it was previously shown by a wide range of papers </w:t>
-      </w:r>
-      <w:r>
-        <w:rPr>
-          <w:rFonts w:ascii="David" w:hAnsi="David" w:cs="David"/>
-          <w:highlight w:val="yellow"/>
-          <w:lang w:val="en-US"/>
-        </w:rPr>
-        <w:t>(references?)</w:t>
-      </w:r>
-      <w:r>
-        <w:rPr>
-          <w:rFonts w:ascii="David" w:hAnsi="David" w:cs="David"/>
-          <w:lang w:val="en-US"/>
         </w:rPr>
         <w:t xml:space="preserve"> that good classification is achieved by a</w:t>
       </w:r>
       <w:r>
         <w:rPr>
           <w:rFonts w:ascii="David" w:hAnsi="David" w:cs="David"/>
-          <w:lang w:val="en-US"/>
         </w:rPr>
         <w:t>n</w:t>
       </w:r>
       <w:r>
         <w:rPr>
           <w:rFonts w:ascii="David" w:hAnsi="David" w:cs="David"/>
-          <w:lang w:val="en-US"/>
         </w:rPr>
         <w:t xml:space="preserve"> efficient encoding </w:t>
       </w:r>
       <w:r>
         <w:rPr>
           <w:rFonts w:ascii="David" w:hAnsi="David" w:cs="David"/>
-          <w:lang w:val="en-US"/>
         </w:rPr>
         <w:t>of the image features.</w:t>
       </w:r>
       <w:r>
         <w:rPr>
           <w:rFonts w:ascii="David" w:hAnsi="David" w:cs="David"/>
-          <w:lang w:val="en-US"/>
         </w:rPr>
         <w:t xml:space="preserve"> We then use these features as the input to the deconvolution</w:t>
       </w:r>
       <w:r>
         <w:rPr>
           <w:rFonts w:ascii="David" w:hAnsi="David" w:cs="David"/>
-          <w:lang w:val="en-US"/>
         </w:rPr>
         <w:t>-based</w:t>
       </w:r>
       <w:r>
         <w:rPr>
           <w:rFonts w:ascii="David" w:hAnsi="David" w:cs="David"/>
-          <w:lang w:val="en-US"/>
         </w:rPr>
         <w:t xml:space="preserve"> decoder</w:t>
       </w:r>
       <w:r>
         <w:rPr>
           <w:rFonts w:ascii="David" w:hAnsi="David" w:cs="David"/>
-          <w:lang w:val="en-US"/>
         </w:rPr>
         <w:t>, wishing to maintain the short latency achieved by the encoding architecture and use it for the image denoising task.</w:t>
       </w:r>
       <w:r>
         <w:rPr>
           <w:rFonts w:ascii="David" w:hAnsi="David" w:cs="David"/>
-          <w:lang w:val="en-US"/>
         </w:rPr>
         <w:t xml:space="preserve"> Our architecture may be ultimately described as follows:</w:t>
       </w:r>
@@ -4763,14 +4926,12 @@
         <w:jc w:val="both"/>
         <w:rPr>
           <w:rFonts w:ascii="David" w:hAnsi="David" w:cs="David"/>
-          <w:lang w:val="en-US"/>
         </w:rPr>
       </w:pPr>
       <w:r>
         <w:rPr>
           <w:rFonts w:ascii="David" w:hAnsi="David" w:cs="David"/>
           <w:highlight w:val="yellow"/>
-          <w:lang w:val="en-US"/>
         </w:rPr>
         <w:t>TODO: add diagram of architecture</w:t>
       </w:r>
@@ -4781,14 +4942,12 @@
         <w:jc w:val="both"/>
         <w:rPr>
           <w:rFonts w:ascii="David" w:hAnsi="David" w:cs="David"/>
-          <w:lang w:val="en-US"/>
         </w:rPr>
       </w:pPr>
       <w:r>
         <w:rPr>
           <w:rFonts w:ascii="David" w:hAnsi="David" w:cs="David"/>
           <w:highlight w:val="yellow"/>
-          <w:lang w:val="en-US"/>
         </w:rPr>
         <w:t>TODO: add an explanation of our training process?</w:t>
       </w:r>
@@ -4808,9 +4967,6 @@
       </w:pPr>
       <w:bookmarkStart w:id="8" w:name="_Toc82601285"/>
       <w:r>
-        <w:rPr>
-          <w:lang w:val="en-US"/>
-        </w:rPr>
         <w:t>Results</w:t>
       </w:r>
       <w:bookmarkEnd w:id="8"/>
@@ -4821,9 +4977,84 @@
         <w:jc w:val="both"/>
         <w:rPr>
           <w:rFonts w:ascii="David" w:hAnsi="David" w:cs="David"/>
-          <w:lang w:val="en-US"/>
-        </w:rPr>
-      </w:pPr>
+        </w:rPr>
+      </w:pPr>
+      <w:r>
+        <w:rPr>
+          <w:rFonts w:ascii="David" w:hAnsi="David" w:cs="David"/>
+        </w:rPr>
+        <w:t xml:space="preserve">The </w:t>
+      </w:r>
+      <w:r>
+        <w:rPr>
+          <w:rFonts w:ascii="David" w:hAnsi="David" w:cs="David"/>
+        </w:rPr>
+        <w:t xml:space="preserve"> model is trained </w:t>
+      </w:r>
+      <w:r>
+        <w:rPr>
+          <w:rFonts w:ascii="David" w:hAnsi="David" w:cs="David"/>
+        </w:rPr>
+        <w:t>using</w:t>
+      </w:r>
+      <w:r>
+        <w:rPr>
+          <w:rFonts w:ascii="David" w:hAnsi="David" w:cs="David"/>
+        </w:rPr>
+        <w:t xml:space="preserve"> only </w:t>
+      </w:r>
+      <w:r>
+        <w:rPr>
+          <w:rFonts w:ascii="David" w:hAnsi="David" w:cs="David"/>
+        </w:rPr>
+        <w:t>a single</w:t>
+      </w:r>
+      <w:r>
+        <w:rPr>
+          <w:rFonts w:ascii="David" w:hAnsi="David" w:cs="David"/>
+        </w:rPr>
+        <w:t xml:space="preserve"> GPU (Nvidia A100-SXM4-40GB) with epoch time of </w:t>
+      </w:r>
+      <w:r>
+        <w:rPr>
+          <w:rFonts w:ascii="David" w:hAnsi="David" w:cs="David"/>
+          <w:highlight w:val="yellow"/>
+        </w:rPr>
+        <w:t>about 3 min</w:t>
+      </w:r>
+      <w:r>
+        <w:rPr>
+          <w:rFonts w:ascii="David" w:hAnsi="David" w:cs="David"/>
+        </w:rPr>
+        <w:t xml:space="preserve"> when trained with input size of 32x32x3 and </w:t>
+      </w:r>
+      <w:r>
+        <w:rPr>
+          <w:rFonts w:ascii="David" w:hAnsi="David" w:cs="David"/>
+          <w:highlight w:val="yellow"/>
+        </w:rPr>
+        <w:t>tens of dozens</w:t>
+      </w:r>
+      <w:r>
+        <w:rPr>
+          <w:rFonts w:ascii="David" w:hAnsi="David" w:cs="David"/>
+        </w:rPr>
+        <w:t xml:space="preserve"> of images in the dataset. In addition, we got MSE of </w:t>
+      </w:r>
+      <w:r>
+        <w:rPr>
+          <w:rFonts w:ascii="David" w:hAnsi="David" w:cs="David"/>
+          <w:highlight w:val="yellow"/>
+        </w:rPr>
+        <w:t>_____</w:t>
+      </w:r>
+      <w:r>
+        <w:rPr>
+          <w:rFonts w:ascii="David" w:hAnsi="David" w:cs="David"/>
+          <w:highlight w:val="yellow"/>
+        </w:rPr>
+        <w:t>.</w:t>
+      </w:r>
     </w:p>
     <w:p>
       <w:pPr>
@@ -4998,16 +5229,25 @@
     </w:p>
     <w:p>
       <w:pPr>
+        <w:spacing w:line="360" w:lineRule="auto"/>
+        <w:jc w:val="both"/>
+        <w:rPr>
+          <w:rFonts w:ascii="David" w:hAnsi="David" w:cs="David"/>
+        </w:rPr>
+      </w:pPr>
+    </w:p>
+    <w:p>
+      <w:pPr>
         <w:pStyle w:val="Heading1"/>
       </w:pPr>
-      <w:bookmarkStart w:id="9" w:name="_Toc400437471"/>
-      <w:bookmarkStart w:id="10" w:name="_Toc400440350"/>
-      <w:bookmarkStart w:id="11" w:name="_Toc82601286"/>
+      <w:bookmarkStart w:id="9" w:name="_Toc82601286"/>
+      <w:bookmarkStart w:id="10" w:name="_Toc400437471"/>
+      <w:bookmarkStart w:id="11" w:name="_Toc400440350"/>
       <w:r>
         <w:lastRenderedPageBreak/>
         <w:t>Conclusion</w:t>
       </w:r>
-      <w:bookmarkEnd w:id="11"/>
+      <w:bookmarkEnd w:id="9"/>
     </w:p>
     <w:p>
       <w:pPr>
@@ -5061,8 +5301,8 @@
         </w:rPr>
       </w:pPr>
       <w:bookmarkStart w:id="12" w:name="_Toc82601287"/>
-      <w:bookmarkEnd w:id="9"/>
       <w:bookmarkEnd w:id="10"/>
+      <w:bookmarkEnd w:id="11"/>
       <w:r>
         <w:lastRenderedPageBreak/>
         <w:t>References</w:t>
@@ -5116,7 +5356,6 @@
                   <w:noProof/>
                   <w:sz w:val="22"/>
                   <w:szCs w:val="22"/>
-                  <w:lang w:val="en-US"/>
                 </w:rPr>
               </w:pPr>
               <w:r>
@@ -5162,7 +5401,7 @@
               </w:tblGrid>
               <w:tr>
                 <w:trPr>
-                  <w:divId w:val="1062097080"/>
+                  <w:divId w:val="317417346"/>
                   <w:tblCellSpacing w:w="15" w:type="dxa"/>
                 </w:trPr>
                 <w:tc>
@@ -5222,7 +5461,7 @@
               </w:tr>
               <w:tr>
                 <w:trPr>
-                  <w:divId w:val="1062097080"/>
+                  <w:divId w:val="317417346"/>
                   <w:tblCellSpacing w:w="15" w:type="dxa"/>
                 </w:trPr>
                 <w:tc>
@@ -5282,7 +5521,7 @@
               </w:tr>
               <w:tr>
                 <w:trPr>
-                  <w:divId w:val="1062097080"/>
+                  <w:divId w:val="317417346"/>
                   <w:tblCellSpacing w:w="15" w:type="dxa"/>
                 </w:trPr>
                 <w:tc>
@@ -5342,7 +5581,7 @@
               </w:tr>
               <w:tr>
                 <w:trPr>
-                  <w:divId w:val="1062097080"/>
+                  <w:divId w:val="317417346"/>
                   <w:tblCellSpacing w:w="15" w:type="dxa"/>
                 </w:trPr>
                 <w:tc>
@@ -5402,7 +5641,7 @@
               </w:tr>
               <w:tr>
                 <w:trPr>
-                  <w:divId w:val="1062097080"/>
+                  <w:divId w:val="317417346"/>
                   <w:tblCellSpacing w:w="15" w:type="dxa"/>
                 </w:trPr>
                 <w:tc>
@@ -5462,7 +5701,7 @@
               </w:tr>
               <w:tr>
                 <w:trPr>
-                  <w:divId w:val="1062097080"/>
+                  <w:divId w:val="317417346"/>
                   <w:tblCellSpacing w:w="15" w:type="dxa"/>
                 </w:trPr>
                 <w:tc>
@@ -5522,7 +5761,7 @@
               </w:tr>
               <w:tr>
                 <w:trPr>
-                  <w:divId w:val="1062097080"/>
+                  <w:divId w:val="317417346"/>
                   <w:tblCellSpacing w:w="15" w:type="dxa"/>
                 </w:trPr>
                 <w:tc>
@@ -5582,7 +5821,7 @@
               </w:tr>
               <w:tr>
                 <w:trPr>
-                  <w:divId w:val="1062097080"/>
+                  <w:divId w:val="317417346"/>
                   <w:tblCellSpacing w:w="15" w:type="dxa"/>
                 </w:trPr>
                 <w:tc>
@@ -5642,7 +5881,7 @@
               </w:tr>
               <w:tr>
                 <w:trPr>
-                  <w:divId w:val="1062097080"/>
+                  <w:divId w:val="317417346"/>
                   <w:tblCellSpacing w:w="15" w:type="dxa"/>
                 </w:trPr>
                 <w:tc>
@@ -5702,7 +5941,7 @@
               </w:tr>
               <w:tr>
                 <w:trPr>
-                  <w:divId w:val="1062097080"/>
+                  <w:divId w:val="317417346"/>
                   <w:tblCellSpacing w:w="15" w:type="dxa"/>
                 </w:trPr>
                 <w:tc>
@@ -5762,7 +6001,7 @@
               </w:tr>
               <w:tr>
                 <w:trPr>
-                  <w:divId w:val="1062097080"/>
+                  <w:divId w:val="317417346"/>
                   <w:tblCellSpacing w:w="15" w:type="dxa"/>
                 </w:trPr>
                 <w:tc>
@@ -5822,7 +6061,7 @@
               </w:tr>
               <w:tr>
                 <w:trPr>
-                  <w:divId w:val="1062097080"/>
+                  <w:divId w:val="317417346"/>
                   <w:tblCellSpacing w:w="15" w:type="dxa"/>
                 </w:trPr>
                 <w:tc>
@@ -5882,7 +6121,7 @@
               </w:tr>
               <w:tr>
                 <w:trPr>
-                  <w:divId w:val="1062097080"/>
+                  <w:divId w:val="317417346"/>
                   <w:tblCellSpacing w:w="15" w:type="dxa"/>
                 </w:trPr>
                 <w:tc>
@@ -5942,7 +6181,7 @@
               </w:tr>
               <w:tr>
                 <w:trPr>
-                  <w:divId w:val="1062097080"/>
+                  <w:divId w:val="317417346"/>
                   <w:tblCellSpacing w:w="15" w:type="dxa"/>
                 </w:trPr>
                 <w:tc>
@@ -6002,7 +6241,7 @@
               </w:tr>
               <w:tr>
                 <w:trPr>
-                  <w:divId w:val="1062097080"/>
+                  <w:divId w:val="317417346"/>
                   <w:tblCellSpacing w:w="15" w:type="dxa"/>
                 </w:trPr>
                 <w:tc>
@@ -6062,7 +6301,7 @@
               </w:tr>
               <w:tr>
                 <w:trPr>
-                  <w:divId w:val="1062097080"/>
+                  <w:divId w:val="317417346"/>
                   <w:tblCellSpacing w:w="15" w:type="dxa"/>
                 </w:trPr>
                 <w:tc>
@@ -6122,7 +6361,7 @@
               </w:tr>
               <w:tr>
                 <w:trPr>
-                  <w:divId w:val="1062097080"/>
+                  <w:divId w:val="317417346"/>
                   <w:tblCellSpacing w:w="15" w:type="dxa"/>
                 </w:trPr>
                 <w:tc>
@@ -6182,7 +6421,7 @@
               </w:tr>
               <w:tr>
                 <w:trPr>
-                  <w:divId w:val="1062097080"/>
+                  <w:divId w:val="317417346"/>
                   <w:tblCellSpacing w:w="15" w:type="dxa"/>
                 </w:trPr>
                 <w:tc>
@@ -6243,7 +6482,7 @@
               </w:tr>
               <w:tr>
                 <w:trPr>
-                  <w:divId w:val="1062097080"/>
+                  <w:divId w:val="317417346"/>
                   <w:tblCellSpacing w:w="15" w:type="dxa"/>
                 </w:trPr>
                 <w:tc>
@@ -6303,7 +6542,7 @@
               </w:tr>
               <w:tr>
                 <w:trPr>
-                  <w:divId w:val="1062097080"/>
+                  <w:divId w:val="317417346"/>
                   <w:tblCellSpacing w:w="15" w:type="dxa"/>
                 </w:trPr>
                 <w:tc>
@@ -6363,7 +6602,7 @@
               </w:tr>
               <w:tr>
                 <w:trPr>
-                  <w:divId w:val="1062097080"/>
+                  <w:divId w:val="317417346"/>
                   <w:tblCellSpacing w:w="15" w:type="dxa"/>
                 </w:trPr>
                 <w:tc>
@@ -6423,7 +6662,7 @@
               </w:tr>
               <w:tr>
                 <w:trPr>
-                  <w:divId w:val="1062097080"/>
+                  <w:divId w:val="317417346"/>
                   <w:tblCellSpacing w:w="15" w:type="dxa"/>
                 </w:trPr>
                 <w:tc>
@@ -6483,7 +6722,7 @@
               </w:tr>
               <w:tr>
                 <w:trPr>
-                  <w:divId w:val="1062097080"/>
+                  <w:divId w:val="317417346"/>
                   <w:tblCellSpacing w:w="15" w:type="dxa"/>
                 </w:trPr>
                 <w:tc>
@@ -6544,7 +6783,7 @@
             </w:tbl>
             <w:p>
               <w:pPr>
-                <w:divId w:val="1062097080"/>
+                <w:divId w:val="317417346"/>
                 <w:rPr>
                   <w:noProof/>
                 </w:rPr>
@@ -6580,13 +6819,9 @@
           <w:noProof/>
           <w:sz w:val="40"/>
           <w:szCs w:val="40"/>
-          <w:lang w:val="en-US"/>
-        </w:rPr>
-      </w:pPr>
-      <w:r>
-        <w:rPr>
-          <w:lang w:val="en-US"/>
-        </w:rPr>
+        </w:rPr>
+      </w:pPr>
+      <w:r>
         <w:br w:type="page"/>
       </w:r>
     </w:p>
@@ -6600,14 +6835,10 @@
         <w:spacing w:line="360" w:lineRule="auto"/>
         <w:rPr>
           <w:rtl/>
-          <w:lang w:val="en-US"/>
         </w:rPr>
       </w:pPr>
       <w:bookmarkStart w:id="13" w:name="_Toc82601288"/>
       <w:r>
-        <w:rPr>
-          <w:lang w:val="en-US"/>
-        </w:rPr>
         <w:lastRenderedPageBreak/>
         <w:t>Appendix A – Code Implementation</w:t>
       </w:r>
@@ -6618,13 +6849,40 @@
         <w:tabs>
           <w:tab w:val="left" w:pos="5336"/>
         </w:tabs>
-        <w:bidi/>
         <w:spacing w:line="360" w:lineRule="auto"/>
+        <w:ind w:firstLine="461"/>
+        <w:jc w:val="both"/>
+        <w:rPr>
+          <w:rFonts w:cs="David"/>
+        </w:rPr>
+      </w:pPr>
+      <w:r>
+        <w:rPr>
+          <w:rFonts w:cs="David"/>
+        </w:rPr>
+        <w:t xml:space="preserve">Our work may be found fully in . We based our model on </w:t>
+      </w:r>
+      <w:hyperlink r:id="rId16" w:history="1">
+        <w:r>
+          <w:rPr>
+            <w:rStyle w:val="Hyperlink"/>
+            <w:rFonts w:cs="David"/>
+          </w:rPr>
+          <w:t>https://github.com/Alibaba-MIIL/HardCoReNAS</w:t>
+        </w:r>
+      </w:hyperlink>
+    </w:p>
+    <w:p>
+      <w:pPr>
+        <w:tabs>
+          <w:tab w:val="left" w:pos="5336"/>
+        </w:tabs>
+        <w:spacing w:line="360" w:lineRule="auto"/>
+        <w:ind w:firstLine="461"/>
         <w:jc w:val="both"/>
         <w:rPr>
           <w:rFonts w:cs="David"/>
           <w:rtl/>
-          <w:lang w:val="en-US"/>
         </w:rPr>
       </w:pPr>
     </w:p>
@@ -9155,6 +9413,118 @@
     </w:lvl>
   </w:abstractNum>
   <w:abstractNum w:abstractNumId="20" w15:restartNumberingAfterBreak="0">
+    <w:nsid w:val="55E03EFF"/>
+    <w:multiLevelType w:val="hybridMultilevel"/>
+    <w:tmpl w:val="88CC71D8"/>
+    <w:lvl w:ilvl="0" w:tplc="BDFE4850">
+      <w:numFmt w:val="bullet"/>
+      <w:lvlText w:val=""/>
+      <w:lvlJc w:val="left"/>
+      <w:pPr>
+        <w:ind w:left="454" w:hanging="360"/>
+      </w:pPr>
+      <w:rPr>
+        <w:rFonts w:ascii="Symbol" w:eastAsia="Times New Roman" w:hAnsi="Symbol" w:cs="David" w:hint="default"/>
+      </w:rPr>
+    </w:lvl>
+    <w:lvl w:ilvl="1" w:tplc="04090003" w:tentative="1">
+      <w:start w:val="1"/>
+      <w:numFmt w:val="bullet"/>
+      <w:lvlText w:val="o"/>
+      <w:lvlJc w:val="left"/>
+      <w:pPr>
+        <w:ind w:left="1174" w:hanging="360"/>
+      </w:pPr>
+      <w:rPr>
+        <w:rFonts w:ascii="Courier New" w:hAnsi="Courier New" w:cs="Courier New" w:hint="default"/>
+      </w:rPr>
+    </w:lvl>
+    <w:lvl w:ilvl="2" w:tplc="04090005" w:tentative="1">
+      <w:start w:val="1"/>
+      <w:numFmt w:val="bullet"/>
+      <w:lvlText w:val=""/>
+      <w:lvlJc w:val="left"/>
+      <w:pPr>
+        <w:ind w:left="1894" w:hanging="360"/>
+      </w:pPr>
+      <w:rPr>
+        <w:rFonts w:ascii="Wingdings" w:hAnsi="Wingdings" w:hint="default"/>
+      </w:rPr>
+    </w:lvl>
+    <w:lvl w:ilvl="3" w:tplc="04090001" w:tentative="1">
+      <w:start w:val="1"/>
+      <w:numFmt w:val="bullet"/>
+      <w:lvlText w:val=""/>
+      <w:lvlJc w:val="left"/>
+      <w:pPr>
+        <w:ind w:left="2614" w:hanging="360"/>
+      </w:pPr>
+      <w:rPr>
+        <w:rFonts w:ascii="Symbol" w:hAnsi="Symbol" w:hint="default"/>
+      </w:rPr>
+    </w:lvl>
+    <w:lvl w:ilvl="4" w:tplc="04090003" w:tentative="1">
+      <w:start w:val="1"/>
+      <w:numFmt w:val="bullet"/>
+      <w:lvlText w:val="o"/>
+      <w:lvlJc w:val="left"/>
+      <w:pPr>
+        <w:ind w:left="3334" w:hanging="360"/>
+      </w:pPr>
+      <w:rPr>
+        <w:rFonts w:ascii="Courier New" w:hAnsi="Courier New" w:cs="Courier New" w:hint="default"/>
+      </w:rPr>
+    </w:lvl>
+    <w:lvl w:ilvl="5" w:tplc="04090005" w:tentative="1">
+      <w:start w:val="1"/>
+      <w:numFmt w:val="bullet"/>
+      <w:lvlText w:val=""/>
+      <w:lvlJc w:val="left"/>
+      <w:pPr>
+        <w:ind w:left="4054" w:hanging="360"/>
+      </w:pPr>
+      <w:rPr>
+        <w:rFonts w:ascii="Wingdings" w:hAnsi="Wingdings" w:hint="default"/>
+      </w:rPr>
+    </w:lvl>
+    <w:lvl w:ilvl="6" w:tplc="04090001" w:tentative="1">
+      <w:start w:val="1"/>
+      <w:numFmt w:val="bullet"/>
+      <w:lvlText w:val=""/>
+      <w:lvlJc w:val="left"/>
+      <w:pPr>
+        <w:ind w:left="4774" w:hanging="360"/>
+      </w:pPr>
+      <w:rPr>
+        <w:rFonts w:ascii="Symbol" w:hAnsi="Symbol" w:hint="default"/>
+      </w:rPr>
+    </w:lvl>
+    <w:lvl w:ilvl="7" w:tplc="04090003" w:tentative="1">
+      <w:start w:val="1"/>
+      <w:numFmt w:val="bullet"/>
+      <w:lvlText w:val="o"/>
+      <w:lvlJc w:val="left"/>
+      <w:pPr>
+        <w:ind w:left="5494" w:hanging="360"/>
+      </w:pPr>
+      <w:rPr>
+        <w:rFonts w:ascii="Courier New" w:hAnsi="Courier New" w:cs="Courier New" w:hint="default"/>
+      </w:rPr>
+    </w:lvl>
+    <w:lvl w:ilvl="8" w:tplc="04090005" w:tentative="1">
+      <w:start w:val="1"/>
+      <w:numFmt w:val="bullet"/>
+      <w:lvlText w:val=""/>
+      <w:lvlJc w:val="left"/>
+      <w:pPr>
+        <w:ind w:left="6214" w:hanging="360"/>
+      </w:pPr>
+      <w:rPr>
+        <w:rFonts w:ascii="Wingdings" w:hAnsi="Wingdings" w:hint="default"/>
+      </w:rPr>
+    </w:lvl>
+  </w:abstractNum>
+  <w:abstractNum w:abstractNumId="21" w15:restartNumberingAfterBreak="0">
     <w:nsid w:val="59D92C23"/>
     <w:multiLevelType w:val="multilevel"/>
     <w:tmpl w:val="27040AD2"/>
@@ -9375,7 +9745,7 @@
       </w:rPr>
     </w:lvl>
   </w:abstractNum>
-  <w:abstractNum w:abstractNumId="21" w15:restartNumberingAfterBreak="0">
+  <w:abstractNum w:abstractNumId="22" w15:restartNumberingAfterBreak="0">
     <w:nsid w:val="5C881E3F"/>
     <w:multiLevelType w:val="multilevel"/>
     <w:tmpl w:val="BB403840"/>
@@ -9488,7 +9858,7 @@
       </w:rPr>
     </w:lvl>
   </w:abstractNum>
-  <w:abstractNum w:abstractNumId="22" w15:restartNumberingAfterBreak="0">
+  <w:abstractNum w:abstractNumId="23" w15:restartNumberingAfterBreak="0">
     <w:nsid w:val="5CE92DDF"/>
     <w:multiLevelType w:val="multilevel"/>
     <w:tmpl w:val="0409001F"/>
@@ -9574,7 +9944,7 @@
       </w:pPr>
     </w:lvl>
   </w:abstractNum>
-  <w:abstractNum w:abstractNumId="23" w15:restartNumberingAfterBreak="0">
+  <w:abstractNum w:abstractNumId="24" w15:restartNumberingAfterBreak="0">
     <w:nsid w:val="671B3C0E"/>
     <w:multiLevelType w:val="hybridMultilevel"/>
     <w:tmpl w:val="20C0DB4C"/>
@@ -9663,7 +10033,7 @@
       </w:pPr>
     </w:lvl>
   </w:abstractNum>
-  <w:abstractNum w:abstractNumId="24" w15:restartNumberingAfterBreak="0">
+  <w:abstractNum w:abstractNumId="25" w15:restartNumberingAfterBreak="0">
     <w:nsid w:val="68F674AA"/>
     <w:multiLevelType w:val="multilevel"/>
     <w:tmpl w:val="698EEB8A"/>
@@ -9830,7 +10200,7 @@
       </w:rPr>
     </w:lvl>
   </w:abstractNum>
-  <w:abstractNum w:abstractNumId="25" w15:restartNumberingAfterBreak="0">
+  <w:abstractNum w:abstractNumId="26" w15:restartNumberingAfterBreak="0">
     <w:nsid w:val="690525C0"/>
     <w:multiLevelType w:val="hybridMultilevel"/>
     <w:tmpl w:val="58D2E88E"/>
@@ -9942,7 +10312,7 @@
       </w:rPr>
     </w:lvl>
   </w:abstractNum>
-  <w:abstractNum w:abstractNumId="26" w15:restartNumberingAfterBreak="0">
+  <w:abstractNum w:abstractNumId="27" w15:restartNumberingAfterBreak="0">
     <w:nsid w:val="6E3367DC"/>
     <w:multiLevelType w:val="hybridMultilevel"/>
     <w:tmpl w:val="F1D040FE"/>
@@ -10031,7 +10401,7 @@
       </w:pPr>
     </w:lvl>
   </w:abstractNum>
-  <w:abstractNum w:abstractNumId="27" w15:restartNumberingAfterBreak="0">
+  <w:abstractNum w:abstractNumId="28" w15:restartNumberingAfterBreak="0">
     <w:nsid w:val="70DA1A9D"/>
     <w:multiLevelType w:val="hybridMultilevel"/>
     <w:tmpl w:val="ACA47D48"/>
@@ -10120,7 +10490,7 @@
       </w:pPr>
     </w:lvl>
   </w:abstractNum>
-  <w:abstractNum w:abstractNumId="28" w15:restartNumberingAfterBreak="0">
+  <w:abstractNum w:abstractNumId="29" w15:restartNumberingAfterBreak="0">
     <w:nsid w:val="716463E9"/>
     <w:multiLevelType w:val="hybridMultilevel"/>
     <w:tmpl w:val="0A2A2A96"/>
@@ -10235,7 +10605,7 @@
       </w:rPr>
     </w:lvl>
   </w:abstractNum>
-  <w:abstractNum w:abstractNumId="29" w15:restartNumberingAfterBreak="0">
+  <w:abstractNum w:abstractNumId="30" w15:restartNumberingAfterBreak="0">
     <w:nsid w:val="73443DB8"/>
     <w:multiLevelType w:val="hybridMultilevel"/>
     <w:tmpl w:val="1CF4117A"/>
@@ -10324,7 +10694,7 @@
       </w:pPr>
     </w:lvl>
   </w:abstractNum>
-  <w:abstractNum w:abstractNumId="30" w15:restartNumberingAfterBreak="0">
+  <w:abstractNum w:abstractNumId="31" w15:restartNumberingAfterBreak="0">
     <w:nsid w:val="777349B7"/>
     <w:multiLevelType w:val="hybridMultilevel"/>
     <w:tmpl w:val="44D64C3A"/>
@@ -10437,7 +10807,7 @@
       </w:rPr>
     </w:lvl>
   </w:abstractNum>
-  <w:abstractNum w:abstractNumId="31" w15:restartNumberingAfterBreak="0">
+  <w:abstractNum w:abstractNumId="32" w15:restartNumberingAfterBreak="0">
     <w:nsid w:val="7B3B471F"/>
     <w:multiLevelType w:val="hybridMultilevel"/>
     <w:tmpl w:val="52A4E6F2"/>
@@ -10554,16 +10924,16 @@
     <w:abstractNumId w:val="19"/>
   </w:num>
   <w:num w:numId="2">
-    <w:abstractNumId w:val="20"/>
+    <w:abstractNumId w:val="21"/>
   </w:num>
   <w:num w:numId="3">
-    <w:abstractNumId w:val="21"/>
+    <w:abstractNumId w:val="22"/>
   </w:num>
   <w:num w:numId="4">
     <w:abstractNumId w:val="12"/>
   </w:num>
   <w:num w:numId="5">
-    <w:abstractNumId w:val="20"/>
+    <w:abstractNumId w:val="21"/>
   </w:num>
   <w:num w:numId="6">
     <w:abstractNumId w:val="4"/>
@@ -10590,7 +10960,7 @@
     <w:abstractNumId w:val="3"/>
   </w:num>
   <w:num w:numId="14">
-    <w:abstractNumId w:val="28"/>
+    <w:abstractNumId w:val="29"/>
   </w:num>
   <w:num w:numId="15">
     <w:abstractNumId w:val="5"/>
@@ -10599,28 +10969,28 @@
     <w:abstractNumId w:val="2"/>
   </w:num>
   <w:num w:numId="17">
-    <w:abstractNumId w:val="30"/>
+    <w:abstractNumId w:val="31"/>
   </w:num>
   <w:num w:numId="18">
-    <w:abstractNumId w:val="31"/>
+    <w:abstractNumId w:val="32"/>
   </w:num>
   <w:num w:numId="19">
-    <w:abstractNumId w:val="20"/>
+    <w:abstractNumId w:val="21"/>
   </w:num>
   <w:num w:numId="20">
     <w:abstractNumId w:val="1"/>
   </w:num>
   <w:num w:numId="21">
-    <w:abstractNumId w:val="27"/>
+    <w:abstractNumId w:val="28"/>
   </w:num>
   <w:num w:numId="22">
-    <w:abstractNumId w:val="29"/>
+    <w:abstractNumId w:val="30"/>
   </w:num>
   <w:num w:numId="23">
     <w:abstractNumId w:val="9"/>
   </w:num>
   <w:num w:numId="24">
-    <w:abstractNumId w:val="20"/>
+    <w:abstractNumId w:val="21"/>
   </w:num>
   <w:num w:numId="25">
     <w:abstractNumId w:val="0"/>
@@ -10629,28 +10999,28 @@
     <w:abstractNumId w:val="10"/>
   </w:num>
   <w:num w:numId="27">
-    <w:abstractNumId w:val="25"/>
+    <w:abstractNumId w:val="26"/>
   </w:num>
   <w:num w:numId="28">
     <w:abstractNumId w:val="18"/>
   </w:num>
   <w:num w:numId="29">
-    <w:abstractNumId w:val="22"/>
+    <w:abstractNumId w:val="23"/>
   </w:num>
   <w:num w:numId="30">
     <w:abstractNumId w:val="16"/>
   </w:num>
   <w:num w:numId="31">
-    <w:abstractNumId w:val="20"/>
+    <w:abstractNumId w:val="21"/>
   </w:num>
   <w:num w:numId="32">
-    <w:abstractNumId w:val="20"/>
+    <w:abstractNumId w:val="21"/>
   </w:num>
   <w:num w:numId="33">
-    <w:abstractNumId w:val="20"/>
+    <w:abstractNumId w:val="21"/>
   </w:num>
   <w:num w:numId="34">
-    <w:abstractNumId w:val="24"/>
+    <w:abstractNumId w:val="25"/>
   </w:num>
   <w:num w:numId="35">
     <w:abstractNumId w:val="6"/>
@@ -10659,10 +11029,13 @@
     <w:abstractNumId w:val="17"/>
   </w:num>
   <w:num w:numId="37">
-    <w:abstractNumId w:val="26"/>
+    <w:abstractNumId w:val="27"/>
   </w:num>
   <w:num w:numId="38">
-    <w:abstractNumId w:val="23"/>
+    <w:abstractNumId w:val="24"/>
+  </w:num>
+  <w:num w:numId="39">
+    <w:abstractNumId w:val="20"/>
   </w:num>
 </w:numbering>
 </file>
@@ -11073,7 +11446,6 @@
       <w:rFonts w:ascii="Times New Roman" w:eastAsia="Times New Roman" w:hAnsi="Times New Roman" w:cs="Times New Roman"/>
       <w:sz w:val="24"/>
       <w:szCs w:val="24"/>
-      <w:lang/>
     </w:rPr>
   </w:style>
   <w:style w:type="paragraph" w:styleId="Heading1">

</xml_diff>